<commit_message>
Aggiunto indice test cases specification
</commit_message>
<xml_diff>
--- a/Test_Cases_Specification.docx
+++ b/Test_Cases_Specification.docx
@@ -136,6 +136,7 @@
           <w:lang w:val="en-US"/>
         </w:rPr>
       </w:pPr>
+      <w:proofErr w:type="spellStart"/>
       <w:r>
         <w:rPr>
           <w:rFonts w:ascii="Arial" w:hAnsi="Arial" w:cs="Arial"/>
@@ -145,6 +146,7 @@
         </w:rPr>
         <w:t>MusicParadise</w:t>
       </w:r>
+      <w:proofErr w:type="spellEnd"/>
       <w:r>
         <w:rPr>
           <w:rFonts w:ascii="Arial" w:hAnsi="Arial" w:cs="Arial"/>
@@ -181,6 +183,7 @@
           <w:lang w:val="en-US"/>
         </w:rPr>
       </w:pPr>
+      <w:proofErr w:type="spellStart"/>
       <w:r>
         <w:rPr>
           <w:rFonts w:ascii="Arial" w:hAnsi="Arial" w:cs="Arial"/>
@@ -188,7 +191,17 @@
           <w:sz w:val="36"/>
           <w:lang w:val="en-US"/>
         </w:rPr>
-        <w:t>Versione 0.1.1</w:t>
+        <w:t>Versione</w:t>
+      </w:r>
+      <w:proofErr w:type="spellEnd"/>
+      <w:r>
+        <w:rPr>
+          <w:rFonts w:ascii="Arial" w:hAnsi="Arial" w:cs="Arial"/>
+          <w:b/>
+          <w:sz w:val="36"/>
+          <w:lang w:val="en-US"/>
+        </w:rPr>
+        <w:t xml:space="preserve"> 0.1.1</w:t>
       </w:r>
       <w:r>
         <w:rPr>
@@ -318,7 +331,7 @@
                     </pic:cNvPicPr>
                   </pic:nvPicPr>
                   <pic:blipFill>
-                    <a:blip r:embed="rId7">
+                    <a:blip r:embed="rId8">
                       <a:extLst>
                         <a:ext uri="{28A0092B-C50C-407E-A947-70E740481C1C}">
                           <a14:useLocalDpi xmlns:a14="http://schemas.microsoft.com/office/drawing/2010/main" val="0"/>
@@ -1241,13 +1254,23 @@
           <w:sz w:val="32"/>
         </w:rPr>
       </w:pPr>
+      <w:proofErr w:type="spellStart"/>
       <w:r>
         <w:rPr>
           <w:rFonts w:ascii="Arial" w:hAnsi="Arial" w:cs="Arial"/>
           <w:b/>
           <w:sz w:val="32"/>
         </w:rPr>
-        <w:t>Revision History</w:t>
+        <w:t>Revision</w:t>
+      </w:r>
+      <w:proofErr w:type="spellEnd"/>
+      <w:r>
+        <w:rPr>
+          <w:rFonts w:ascii="Arial" w:hAnsi="Arial" w:cs="Arial"/>
+          <w:b/>
+          <w:sz w:val="32"/>
+        </w:rPr>
+        <w:t xml:space="preserve"> History</w:t>
       </w:r>
     </w:p>
     <w:tbl>
@@ -1910,6 +1933,30 @@
           <w:rFonts w:cs="Mangal"/>
           <w:szCs w:val="21"/>
         </w:rPr>
+      </w:pPr>
+    </w:p>
+    <w:p>
+      <w:pPr>
+        <w:rPr>
+          <w:rFonts w:cs="Mangal"/>
+          <w:szCs w:val="21"/>
+        </w:rPr>
+      </w:pPr>
+    </w:p>
+    <w:p>
+      <w:pPr>
+        <w:rPr>
+          <w:rFonts w:cs="Mangal"/>
+          <w:szCs w:val="21"/>
+        </w:rPr>
+      </w:pPr>
+    </w:p>
+    <w:p>
+      <w:pPr>
+        <w:rPr>
+          <w:rFonts w:cs="Mangal"/>
+          <w:szCs w:val="21"/>
+        </w:rPr>
         <w:sectPr>
           <w:pgSz w:w="11906" w:h="16838"/>
           <w:pgMar w:top="1134" w:right="1134" w:bottom="1134" w:left="1134" w:header="720" w:footer="720" w:gutter="0"/>
@@ -1917,18 +1964,1854 @@
         </w:sectPr>
       </w:pPr>
     </w:p>
+    <w:sdt>
+      <w:sdtPr>
+        <w:id w:val="-183986313"/>
+        <w:docPartObj>
+          <w:docPartGallery w:val="Table of Contents"/>
+          <w:docPartUnique/>
+        </w:docPartObj>
+      </w:sdtPr>
+      <w:sdtEndPr>
+        <w:rPr>
+          <w:rFonts w:asciiTheme="minorHAnsi" w:eastAsiaTheme="minorEastAsia" w:hAnsiTheme="minorHAnsi" w:cstheme="minorBidi"/>
+          <w:smallCaps w:val="0"/>
+          <w:color w:val="auto"/>
+          <w:sz w:val="22"/>
+          <w:szCs w:val="22"/>
+        </w:rPr>
+      </w:sdtEndPr>
+      <w:sdtContent>
+        <w:p>
+          <w:pPr>
+            <w:pStyle w:val="Titolosommario"/>
+          </w:pPr>
+          <w:r>
+            <w:t>Sommario</w:t>
+          </w:r>
+        </w:p>
+        <w:p>
+          <w:pPr>
+            <w:pStyle w:val="Sommario1"/>
+            <w:tabs>
+              <w:tab w:val="left" w:pos="440"/>
+              <w:tab w:val="right" w:leader="dot" w:pos="9628"/>
+            </w:tabs>
+            <w:rPr>
+              <w:noProof/>
+              <w:lang w:eastAsia="it-IT"/>
+            </w:rPr>
+          </w:pPr>
+          <w:r>
+            <w:fldChar w:fldCharType="begin"/>
+          </w:r>
+          <w:r>
+            <w:instrText xml:space="preserve"> TOC \o "1-3" \h \z \u </w:instrText>
+          </w:r>
+          <w:r>
+            <w:fldChar w:fldCharType="separate"/>
+          </w:r>
+          <w:hyperlink w:anchor="_Toc504210522" w:history="1">
+            <w:r>
+              <w:rPr>
+                <w:rStyle w:val="Collegamentoipertestuale"/>
+                <w:noProof/>
+              </w:rPr>
+              <w:t>2</w:t>
+            </w:r>
+            <w:r>
+              <w:rPr>
+                <w:noProof/>
+                <w:lang w:eastAsia="it-IT"/>
+              </w:rPr>
+              <w:tab/>
+            </w:r>
+            <w:r>
+              <w:rPr>
+                <w:rStyle w:val="Collegamentoipertestuale"/>
+                <w:noProof/>
+              </w:rPr>
+              <w:t>1.Login</w:t>
+            </w:r>
+            <w:r>
+              <w:rPr>
+                <w:noProof/>
+                <w:webHidden/>
+              </w:rPr>
+              <w:tab/>
+            </w:r>
+            <w:r>
+              <w:rPr>
+                <w:noProof/>
+                <w:webHidden/>
+              </w:rPr>
+              <w:fldChar w:fldCharType="begin"/>
+            </w:r>
+            <w:r>
+              <w:rPr>
+                <w:noProof/>
+                <w:webHidden/>
+              </w:rPr>
+              <w:instrText xml:space="preserve"> PAGEREF _Toc504210522 \h </w:instrText>
+            </w:r>
+            <w:r>
+              <w:rPr>
+                <w:noProof/>
+                <w:webHidden/>
+              </w:rPr>
+            </w:r>
+            <w:r>
+              <w:rPr>
+                <w:noProof/>
+                <w:webHidden/>
+              </w:rPr>
+              <w:fldChar w:fldCharType="separate"/>
+            </w:r>
+            <w:r>
+              <w:rPr>
+                <w:noProof/>
+                <w:webHidden/>
+              </w:rPr>
+              <w:t>4</w:t>
+            </w:r>
+            <w:r>
+              <w:rPr>
+                <w:noProof/>
+                <w:webHidden/>
+              </w:rPr>
+              <w:fldChar w:fldCharType="end"/>
+            </w:r>
+          </w:hyperlink>
+        </w:p>
+        <w:p>
+          <w:pPr>
+            <w:pStyle w:val="Sommario2"/>
+            <w:tabs>
+              <w:tab w:val="right" w:leader="dot" w:pos="9628"/>
+            </w:tabs>
+            <w:rPr>
+              <w:noProof/>
+              <w:lang w:eastAsia="it-IT"/>
+            </w:rPr>
+          </w:pPr>
+          <w:hyperlink w:anchor="_Toc504210523" w:history="1">
+            <w:r>
+              <w:rPr>
+                <w:rStyle w:val="Collegamentoipertestuale"/>
+                <w:noProof/>
+              </w:rPr>
+              <w:t>TC_1.1.1</w:t>
+            </w:r>
+            <w:r>
+              <w:rPr>
+                <w:noProof/>
+                <w:webHidden/>
+              </w:rPr>
+              <w:tab/>
+            </w:r>
+            <w:r>
+              <w:rPr>
+                <w:noProof/>
+                <w:webHidden/>
+              </w:rPr>
+              <w:fldChar w:fldCharType="begin"/>
+            </w:r>
+            <w:r>
+              <w:rPr>
+                <w:noProof/>
+                <w:webHidden/>
+              </w:rPr>
+              <w:instrText xml:space="preserve"> PAGEREF _Toc504210523 \h </w:instrText>
+            </w:r>
+            <w:r>
+              <w:rPr>
+                <w:noProof/>
+                <w:webHidden/>
+              </w:rPr>
+            </w:r>
+            <w:r>
+              <w:rPr>
+                <w:noProof/>
+                <w:webHidden/>
+              </w:rPr>
+              <w:fldChar w:fldCharType="separate"/>
+            </w:r>
+            <w:r>
+              <w:rPr>
+                <w:noProof/>
+                <w:webHidden/>
+              </w:rPr>
+              <w:t>4</w:t>
+            </w:r>
+            <w:r>
+              <w:rPr>
+                <w:noProof/>
+                <w:webHidden/>
+              </w:rPr>
+              <w:fldChar w:fldCharType="end"/>
+            </w:r>
+          </w:hyperlink>
+        </w:p>
+        <w:p>
+          <w:pPr>
+            <w:pStyle w:val="Sommario2"/>
+            <w:tabs>
+              <w:tab w:val="right" w:leader="dot" w:pos="9628"/>
+            </w:tabs>
+            <w:rPr>
+              <w:noProof/>
+              <w:lang w:eastAsia="it-IT"/>
+            </w:rPr>
+          </w:pPr>
+          <w:hyperlink w:anchor="_Toc504210524" w:history="1">
+            <w:r>
+              <w:rPr>
+                <w:rStyle w:val="Collegamentoipertestuale"/>
+                <w:noProof/>
+              </w:rPr>
+              <w:t>TC_1.1.2</w:t>
+            </w:r>
+            <w:r>
+              <w:rPr>
+                <w:noProof/>
+                <w:webHidden/>
+              </w:rPr>
+              <w:tab/>
+            </w:r>
+            <w:r>
+              <w:rPr>
+                <w:noProof/>
+                <w:webHidden/>
+              </w:rPr>
+              <w:fldChar w:fldCharType="begin"/>
+            </w:r>
+            <w:r>
+              <w:rPr>
+                <w:noProof/>
+                <w:webHidden/>
+              </w:rPr>
+              <w:instrText xml:space="preserve"> PAGEREF _Toc504210524 \h </w:instrText>
+            </w:r>
+            <w:r>
+              <w:rPr>
+                <w:noProof/>
+                <w:webHidden/>
+              </w:rPr>
+            </w:r>
+            <w:r>
+              <w:rPr>
+                <w:noProof/>
+                <w:webHidden/>
+              </w:rPr>
+              <w:fldChar w:fldCharType="separate"/>
+            </w:r>
+            <w:r>
+              <w:rPr>
+                <w:noProof/>
+                <w:webHidden/>
+              </w:rPr>
+              <w:t>4</w:t>
+            </w:r>
+            <w:r>
+              <w:rPr>
+                <w:noProof/>
+                <w:webHidden/>
+              </w:rPr>
+              <w:fldChar w:fldCharType="end"/>
+            </w:r>
+          </w:hyperlink>
+        </w:p>
+        <w:p>
+          <w:pPr>
+            <w:pStyle w:val="Sommario2"/>
+            <w:tabs>
+              <w:tab w:val="right" w:leader="dot" w:pos="9628"/>
+            </w:tabs>
+            <w:rPr>
+              <w:noProof/>
+              <w:lang w:eastAsia="it-IT"/>
+            </w:rPr>
+          </w:pPr>
+          <w:hyperlink w:anchor="_Toc504210525" w:history="1">
+            <w:r>
+              <w:rPr>
+                <w:rStyle w:val="Collegamentoipertestuale"/>
+                <w:noProof/>
+              </w:rPr>
+              <w:t>TC_1.1.3</w:t>
+            </w:r>
+            <w:r>
+              <w:rPr>
+                <w:noProof/>
+                <w:webHidden/>
+              </w:rPr>
+              <w:tab/>
+            </w:r>
+            <w:r>
+              <w:rPr>
+                <w:noProof/>
+                <w:webHidden/>
+              </w:rPr>
+              <w:fldChar w:fldCharType="begin"/>
+            </w:r>
+            <w:r>
+              <w:rPr>
+                <w:noProof/>
+                <w:webHidden/>
+              </w:rPr>
+              <w:instrText xml:space="preserve"> PAGEREF _Toc504210525 \h </w:instrText>
+            </w:r>
+            <w:r>
+              <w:rPr>
+                <w:noProof/>
+                <w:webHidden/>
+              </w:rPr>
+            </w:r>
+            <w:r>
+              <w:rPr>
+                <w:noProof/>
+                <w:webHidden/>
+              </w:rPr>
+              <w:fldChar w:fldCharType="separate"/>
+            </w:r>
+            <w:r>
+              <w:rPr>
+                <w:noProof/>
+                <w:webHidden/>
+              </w:rPr>
+              <w:t>5</w:t>
+            </w:r>
+            <w:r>
+              <w:rPr>
+                <w:noProof/>
+                <w:webHidden/>
+              </w:rPr>
+              <w:fldChar w:fldCharType="end"/>
+            </w:r>
+          </w:hyperlink>
+        </w:p>
+        <w:p>
+          <w:pPr>
+            <w:pStyle w:val="Sommario2"/>
+            <w:tabs>
+              <w:tab w:val="right" w:leader="dot" w:pos="9628"/>
+            </w:tabs>
+            <w:rPr>
+              <w:noProof/>
+              <w:lang w:eastAsia="it-IT"/>
+            </w:rPr>
+          </w:pPr>
+          <w:hyperlink w:anchor="_Toc504210526" w:history="1">
+            <w:r>
+              <w:rPr>
+                <w:rStyle w:val="Collegamentoipertestuale"/>
+                <w:noProof/>
+              </w:rPr>
+              <w:t>TC_1.1.4</w:t>
+            </w:r>
+            <w:r>
+              <w:rPr>
+                <w:noProof/>
+                <w:webHidden/>
+              </w:rPr>
+              <w:tab/>
+            </w:r>
+            <w:r>
+              <w:rPr>
+                <w:noProof/>
+                <w:webHidden/>
+              </w:rPr>
+              <w:fldChar w:fldCharType="begin"/>
+            </w:r>
+            <w:r>
+              <w:rPr>
+                <w:noProof/>
+                <w:webHidden/>
+              </w:rPr>
+              <w:instrText xml:space="preserve"> PAGEREF _Toc504210526 \h </w:instrText>
+            </w:r>
+            <w:r>
+              <w:rPr>
+                <w:noProof/>
+                <w:webHidden/>
+              </w:rPr>
+            </w:r>
+            <w:r>
+              <w:rPr>
+                <w:noProof/>
+                <w:webHidden/>
+              </w:rPr>
+              <w:fldChar w:fldCharType="separate"/>
+            </w:r>
+            <w:r>
+              <w:rPr>
+                <w:noProof/>
+                <w:webHidden/>
+              </w:rPr>
+              <w:t>5</w:t>
+            </w:r>
+            <w:r>
+              <w:rPr>
+                <w:noProof/>
+                <w:webHidden/>
+              </w:rPr>
+              <w:fldChar w:fldCharType="end"/>
+            </w:r>
+          </w:hyperlink>
+        </w:p>
+        <w:p>
+          <w:pPr>
+            <w:pStyle w:val="Sommario2"/>
+            <w:tabs>
+              <w:tab w:val="right" w:leader="dot" w:pos="9628"/>
+            </w:tabs>
+            <w:rPr>
+              <w:noProof/>
+              <w:lang w:eastAsia="it-IT"/>
+            </w:rPr>
+          </w:pPr>
+          <w:hyperlink w:anchor="_Toc504210527" w:history="1">
+            <w:r>
+              <w:rPr>
+                <w:rStyle w:val="Collegamentoipertestuale"/>
+                <w:noProof/>
+              </w:rPr>
+              <w:t>TC_1.1.5</w:t>
+            </w:r>
+            <w:r>
+              <w:rPr>
+                <w:noProof/>
+                <w:webHidden/>
+              </w:rPr>
+              <w:tab/>
+            </w:r>
+            <w:r>
+              <w:rPr>
+                <w:noProof/>
+                <w:webHidden/>
+              </w:rPr>
+              <w:fldChar w:fldCharType="begin"/>
+            </w:r>
+            <w:r>
+              <w:rPr>
+                <w:noProof/>
+                <w:webHidden/>
+              </w:rPr>
+              <w:instrText xml:space="preserve"> PAGEREF _Toc504210527 \h </w:instrText>
+            </w:r>
+            <w:r>
+              <w:rPr>
+                <w:noProof/>
+                <w:webHidden/>
+              </w:rPr>
+            </w:r>
+            <w:r>
+              <w:rPr>
+                <w:noProof/>
+                <w:webHidden/>
+              </w:rPr>
+              <w:fldChar w:fldCharType="separate"/>
+            </w:r>
+            <w:r>
+              <w:rPr>
+                <w:noProof/>
+                <w:webHidden/>
+              </w:rPr>
+              <w:t>6</w:t>
+            </w:r>
+            <w:r>
+              <w:rPr>
+                <w:noProof/>
+                <w:webHidden/>
+              </w:rPr>
+              <w:fldChar w:fldCharType="end"/>
+            </w:r>
+          </w:hyperlink>
+        </w:p>
+        <w:p>
+          <w:pPr>
+            <w:pStyle w:val="Sommario1"/>
+            <w:tabs>
+              <w:tab w:val="left" w:pos="440"/>
+              <w:tab w:val="right" w:leader="dot" w:pos="9628"/>
+            </w:tabs>
+            <w:rPr>
+              <w:noProof/>
+              <w:lang w:eastAsia="it-IT"/>
+            </w:rPr>
+          </w:pPr>
+          <w:hyperlink w:anchor="_Toc504210528" w:history="1">
+            <w:r>
+              <w:rPr>
+                <w:rStyle w:val="Collegamentoipertestuale"/>
+                <w:noProof/>
+              </w:rPr>
+              <w:t>3</w:t>
+            </w:r>
+            <w:r>
+              <w:rPr>
+                <w:noProof/>
+                <w:lang w:eastAsia="it-IT"/>
+              </w:rPr>
+              <w:tab/>
+            </w:r>
+            <w:r>
+              <w:rPr>
+                <w:rStyle w:val="Collegamentoipertestuale"/>
+                <w:noProof/>
+              </w:rPr>
+              <w:t>inserisci carta di credito</w:t>
+            </w:r>
+            <w:r>
+              <w:rPr>
+                <w:noProof/>
+                <w:webHidden/>
+              </w:rPr>
+              <w:tab/>
+            </w:r>
+            <w:r>
+              <w:rPr>
+                <w:noProof/>
+                <w:webHidden/>
+              </w:rPr>
+              <w:fldChar w:fldCharType="begin"/>
+            </w:r>
+            <w:r>
+              <w:rPr>
+                <w:noProof/>
+                <w:webHidden/>
+              </w:rPr>
+              <w:instrText xml:space="preserve"> PAGEREF _Toc504210528 \h </w:instrText>
+            </w:r>
+            <w:r>
+              <w:rPr>
+                <w:noProof/>
+                <w:webHidden/>
+              </w:rPr>
+            </w:r>
+            <w:r>
+              <w:rPr>
+                <w:noProof/>
+                <w:webHidden/>
+              </w:rPr>
+              <w:fldChar w:fldCharType="separate"/>
+            </w:r>
+            <w:r>
+              <w:rPr>
+                <w:noProof/>
+                <w:webHidden/>
+              </w:rPr>
+              <w:t>7</w:t>
+            </w:r>
+            <w:r>
+              <w:rPr>
+                <w:noProof/>
+                <w:webHidden/>
+              </w:rPr>
+              <w:fldChar w:fldCharType="end"/>
+            </w:r>
+          </w:hyperlink>
+        </w:p>
+        <w:p>
+          <w:pPr>
+            <w:pStyle w:val="Sommario2"/>
+            <w:tabs>
+              <w:tab w:val="right" w:leader="dot" w:pos="9628"/>
+            </w:tabs>
+            <w:rPr>
+              <w:noProof/>
+              <w:lang w:eastAsia="it-IT"/>
+            </w:rPr>
+          </w:pPr>
+          <w:hyperlink w:anchor="_Toc504210529" w:history="1">
+            <w:r>
+              <w:rPr>
+                <w:rStyle w:val="Collegamentoipertestuale"/>
+                <w:noProof/>
+              </w:rPr>
+              <w:t>TC_2.1.1</w:t>
+            </w:r>
+            <w:r>
+              <w:rPr>
+                <w:noProof/>
+                <w:webHidden/>
+              </w:rPr>
+              <w:tab/>
+            </w:r>
+            <w:r>
+              <w:rPr>
+                <w:noProof/>
+                <w:webHidden/>
+              </w:rPr>
+              <w:fldChar w:fldCharType="begin"/>
+            </w:r>
+            <w:r>
+              <w:rPr>
+                <w:noProof/>
+                <w:webHidden/>
+              </w:rPr>
+              <w:instrText xml:space="preserve"> PAGEREF _Toc504210529 \h </w:instrText>
+            </w:r>
+            <w:r>
+              <w:rPr>
+                <w:noProof/>
+                <w:webHidden/>
+              </w:rPr>
+            </w:r>
+            <w:r>
+              <w:rPr>
+                <w:noProof/>
+                <w:webHidden/>
+              </w:rPr>
+              <w:fldChar w:fldCharType="separate"/>
+            </w:r>
+            <w:r>
+              <w:rPr>
+                <w:noProof/>
+                <w:webHidden/>
+              </w:rPr>
+              <w:t>7</w:t>
+            </w:r>
+            <w:r>
+              <w:rPr>
+                <w:noProof/>
+                <w:webHidden/>
+              </w:rPr>
+              <w:fldChar w:fldCharType="end"/>
+            </w:r>
+          </w:hyperlink>
+        </w:p>
+        <w:p>
+          <w:pPr>
+            <w:pStyle w:val="Sommario2"/>
+            <w:tabs>
+              <w:tab w:val="right" w:leader="dot" w:pos="9628"/>
+            </w:tabs>
+            <w:rPr>
+              <w:noProof/>
+              <w:lang w:eastAsia="it-IT"/>
+            </w:rPr>
+          </w:pPr>
+          <w:hyperlink w:anchor="_Toc504210530" w:history="1">
+            <w:r>
+              <w:rPr>
+                <w:rStyle w:val="Collegamentoipertestuale"/>
+                <w:noProof/>
+              </w:rPr>
+              <w:t>TC_2.1.2</w:t>
+            </w:r>
+            <w:r>
+              <w:rPr>
+                <w:noProof/>
+                <w:webHidden/>
+              </w:rPr>
+              <w:tab/>
+            </w:r>
+            <w:r>
+              <w:rPr>
+                <w:noProof/>
+                <w:webHidden/>
+              </w:rPr>
+              <w:fldChar w:fldCharType="begin"/>
+            </w:r>
+            <w:r>
+              <w:rPr>
+                <w:noProof/>
+                <w:webHidden/>
+              </w:rPr>
+              <w:instrText xml:space="preserve"> PAGEREF _Toc504210530 \h </w:instrText>
+            </w:r>
+            <w:r>
+              <w:rPr>
+                <w:noProof/>
+                <w:webHidden/>
+              </w:rPr>
+            </w:r>
+            <w:r>
+              <w:rPr>
+                <w:noProof/>
+                <w:webHidden/>
+              </w:rPr>
+              <w:fldChar w:fldCharType="separate"/>
+            </w:r>
+            <w:r>
+              <w:rPr>
+                <w:noProof/>
+                <w:webHidden/>
+              </w:rPr>
+              <w:t>7</w:t>
+            </w:r>
+            <w:r>
+              <w:rPr>
+                <w:noProof/>
+                <w:webHidden/>
+              </w:rPr>
+              <w:fldChar w:fldCharType="end"/>
+            </w:r>
+          </w:hyperlink>
+        </w:p>
+        <w:p>
+          <w:pPr>
+            <w:pStyle w:val="Sommario2"/>
+            <w:tabs>
+              <w:tab w:val="right" w:leader="dot" w:pos="9628"/>
+            </w:tabs>
+            <w:rPr>
+              <w:noProof/>
+              <w:lang w:eastAsia="it-IT"/>
+            </w:rPr>
+          </w:pPr>
+          <w:hyperlink w:anchor="_Toc504210531" w:history="1">
+            <w:r>
+              <w:rPr>
+                <w:rStyle w:val="Collegamentoipertestuale"/>
+                <w:noProof/>
+              </w:rPr>
+              <w:t>TC_2.1.3</w:t>
+            </w:r>
+            <w:r>
+              <w:rPr>
+                <w:noProof/>
+                <w:webHidden/>
+              </w:rPr>
+              <w:tab/>
+            </w:r>
+            <w:r>
+              <w:rPr>
+                <w:noProof/>
+                <w:webHidden/>
+              </w:rPr>
+              <w:fldChar w:fldCharType="begin"/>
+            </w:r>
+            <w:r>
+              <w:rPr>
+                <w:noProof/>
+                <w:webHidden/>
+              </w:rPr>
+              <w:instrText xml:space="preserve"> PAGEREF _Toc504210531 \h </w:instrText>
+            </w:r>
+            <w:r>
+              <w:rPr>
+                <w:noProof/>
+                <w:webHidden/>
+              </w:rPr>
+            </w:r>
+            <w:r>
+              <w:rPr>
+                <w:noProof/>
+                <w:webHidden/>
+              </w:rPr>
+              <w:fldChar w:fldCharType="separate"/>
+            </w:r>
+            <w:r>
+              <w:rPr>
+                <w:noProof/>
+                <w:webHidden/>
+              </w:rPr>
+              <w:t>8</w:t>
+            </w:r>
+            <w:r>
+              <w:rPr>
+                <w:noProof/>
+                <w:webHidden/>
+              </w:rPr>
+              <w:fldChar w:fldCharType="end"/>
+            </w:r>
+          </w:hyperlink>
+        </w:p>
+        <w:p>
+          <w:pPr>
+            <w:pStyle w:val="Sommario2"/>
+            <w:tabs>
+              <w:tab w:val="right" w:leader="dot" w:pos="9628"/>
+            </w:tabs>
+            <w:rPr>
+              <w:noProof/>
+              <w:lang w:eastAsia="it-IT"/>
+            </w:rPr>
+          </w:pPr>
+          <w:hyperlink w:anchor="_Toc504210532" w:history="1">
+            <w:r>
+              <w:rPr>
+                <w:rStyle w:val="Collegamentoipertestuale"/>
+                <w:noProof/>
+              </w:rPr>
+              <w:t>TC_2.1.4</w:t>
+            </w:r>
+            <w:r>
+              <w:rPr>
+                <w:noProof/>
+                <w:webHidden/>
+              </w:rPr>
+              <w:tab/>
+            </w:r>
+            <w:r>
+              <w:rPr>
+                <w:noProof/>
+                <w:webHidden/>
+              </w:rPr>
+              <w:fldChar w:fldCharType="begin"/>
+            </w:r>
+            <w:r>
+              <w:rPr>
+                <w:noProof/>
+                <w:webHidden/>
+              </w:rPr>
+              <w:instrText xml:space="preserve"> PAGEREF _Toc504210532 \h </w:instrText>
+            </w:r>
+            <w:r>
+              <w:rPr>
+                <w:noProof/>
+                <w:webHidden/>
+              </w:rPr>
+            </w:r>
+            <w:r>
+              <w:rPr>
+                <w:noProof/>
+                <w:webHidden/>
+              </w:rPr>
+              <w:fldChar w:fldCharType="separate"/>
+            </w:r>
+            <w:r>
+              <w:rPr>
+                <w:noProof/>
+                <w:webHidden/>
+              </w:rPr>
+              <w:t>8</w:t>
+            </w:r>
+            <w:r>
+              <w:rPr>
+                <w:noProof/>
+                <w:webHidden/>
+              </w:rPr>
+              <w:fldChar w:fldCharType="end"/>
+            </w:r>
+          </w:hyperlink>
+        </w:p>
+        <w:p>
+          <w:pPr>
+            <w:pStyle w:val="Sommario1"/>
+            <w:tabs>
+              <w:tab w:val="left" w:pos="440"/>
+              <w:tab w:val="right" w:leader="dot" w:pos="9628"/>
+            </w:tabs>
+            <w:rPr>
+              <w:noProof/>
+              <w:lang w:eastAsia="it-IT"/>
+            </w:rPr>
+          </w:pPr>
+          <w:hyperlink w:anchor="_Toc504210533" w:history="1">
+            <w:r>
+              <w:rPr>
+                <w:rStyle w:val="Collegamentoipertestuale"/>
+                <w:noProof/>
+              </w:rPr>
+              <w:t>4</w:t>
+            </w:r>
+            <w:r>
+              <w:rPr>
+                <w:noProof/>
+                <w:lang w:eastAsia="it-IT"/>
+              </w:rPr>
+              <w:tab/>
+            </w:r>
+            <w:r>
+              <w:rPr>
+                <w:rStyle w:val="Collegamentoipertestuale"/>
+                <w:noProof/>
+              </w:rPr>
+              <w:t>TC_InserisciNuovoIndirizzo</w:t>
+            </w:r>
+            <w:r>
+              <w:rPr>
+                <w:noProof/>
+                <w:webHidden/>
+              </w:rPr>
+              <w:tab/>
+            </w:r>
+            <w:r>
+              <w:rPr>
+                <w:noProof/>
+                <w:webHidden/>
+              </w:rPr>
+              <w:fldChar w:fldCharType="begin"/>
+            </w:r>
+            <w:r>
+              <w:rPr>
+                <w:noProof/>
+                <w:webHidden/>
+              </w:rPr>
+              <w:instrText xml:space="preserve"> PAGEREF _Toc504210533 \h </w:instrText>
+            </w:r>
+            <w:r>
+              <w:rPr>
+                <w:noProof/>
+                <w:webHidden/>
+              </w:rPr>
+            </w:r>
+            <w:r>
+              <w:rPr>
+                <w:noProof/>
+                <w:webHidden/>
+              </w:rPr>
+              <w:fldChar w:fldCharType="separate"/>
+            </w:r>
+            <w:r>
+              <w:rPr>
+                <w:noProof/>
+                <w:webHidden/>
+              </w:rPr>
+              <w:t>9</w:t>
+            </w:r>
+            <w:r>
+              <w:rPr>
+                <w:noProof/>
+                <w:webHidden/>
+              </w:rPr>
+              <w:fldChar w:fldCharType="end"/>
+            </w:r>
+          </w:hyperlink>
+        </w:p>
+        <w:p>
+          <w:pPr>
+            <w:pStyle w:val="Sommario2"/>
+            <w:tabs>
+              <w:tab w:val="right" w:leader="dot" w:pos="9628"/>
+            </w:tabs>
+            <w:rPr>
+              <w:noProof/>
+              <w:lang w:eastAsia="it-IT"/>
+            </w:rPr>
+          </w:pPr>
+          <w:hyperlink w:anchor="_Toc504210534" w:history="1">
+            <w:r>
+              <w:rPr>
+                <w:rStyle w:val="Collegamentoipertestuale"/>
+                <w:noProof/>
+              </w:rPr>
+              <w:t>TC_3.1.1</w:t>
+            </w:r>
+            <w:r>
+              <w:rPr>
+                <w:noProof/>
+                <w:webHidden/>
+              </w:rPr>
+              <w:tab/>
+            </w:r>
+            <w:r>
+              <w:rPr>
+                <w:noProof/>
+                <w:webHidden/>
+              </w:rPr>
+              <w:fldChar w:fldCharType="begin"/>
+            </w:r>
+            <w:r>
+              <w:rPr>
+                <w:noProof/>
+                <w:webHidden/>
+              </w:rPr>
+              <w:instrText xml:space="preserve"> PAGEREF _Toc504210534 \h </w:instrText>
+            </w:r>
+            <w:r>
+              <w:rPr>
+                <w:noProof/>
+                <w:webHidden/>
+              </w:rPr>
+            </w:r>
+            <w:r>
+              <w:rPr>
+                <w:noProof/>
+                <w:webHidden/>
+              </w:rPr>
+              <w:fldChar w:fldCharType="separate"/>
+            </w:r>
+            <w:r>
+              <w:rPr>
+                <w:noProof/>
+                <w:webHidden/>
+              </w:rPr>
+              <w:t>9</w:t>
+            </w:r>
+            <w:r>
+              <w:rPr>
+                <w:noProof/>
+                <w:webHidden/>
+              </w:rPr>
+              <w:fldChar w:fldCharType="end"/>
+            </w:r>
+          </w:hyperlink>
+        </w:p>
+        <w:p>
+          <w:pPr>
+            <w:pStyle w:val="Sommario2"/>
+            <w:tabs>
+              <w:tab w:val="right" w:leader="dot" w:pos="9628"/>
+            </w:tabs>
+            <w:rPr>
+              <w:noProof/>
+              <w:lang w:eastAsia="it-IT"/>
+            </w:rPr>
+          </w:pPr>
+          <w:hyperlink w:anchor="_Toc504210535" w:history="1">
+            <w:r>
+              <w:rPr>
+                <w:rStyle w:val="Collegamentoipertestuale"/>
+                <w:noProof/>
+              </w:rPr>
+              <w:t>TC_3.1.2</w:t>
+            </w:r>
+            <w:r>
+              <w:rPr>
+                <w:noProof/>
+                <w:webHidden/>
+              </w:rPr>
+              <w:tab/>
+            </w:r>
+            <w:r>
+              <w:rPr>
+                <w:noProof/>
+                <w:webHidden/>
+              </w:rPr>
+              <w:fldChar w:fldCharType="begin"/>
+            </w:r>
+            <w:r>
+              <w:rPr>
+                <w:noProof/>
+                <w:webHidden/>
+              </w:rPr>
+              <w:instrText xml:space="preserve"> PAGEREF _Toc504210535 \h </w:instrText>
+            </w:r>
+            <w:r>
+              <w:rPr>
+                <w:noProof/>
+                <w:webHidden/>
+              </w:rPr>
+            </w:r>
+            <w:r>
+              <w:rPr>
+                <w:noProof/>
+                <w:webHidden/>
+              </w:rPr>
+              <w:fldChar w:fldCharType="separate"/>
+            </w:r>
+            <w:r>
+              <w:rPr>
+                <w:noProof/>
+                <w:webHidden/>
+              </w:rPr>
+              <w:t>9</w:t>
+            </w:r>
+            <w:r>
+              <w:rPr>
+                <w:noProof/>
+                <w:webHidden/>
+              </w:rPr>
+              <w:fldChar w:fldCharType="end"/>
+            </w:r>
+          </w:hyperlink>
+        </w:p>
+        <w:p>
+          <w:pPr>
+            <w:pStyle w:val="Sommario2"/>
+            <w:tabs>
+              <w:tab w:val="right" w:leader="dot" w:pos="9628"/>
+            </w:tabs>
+            <w:rPr>
+              <w:noProof/>
+              <w:lang w:eastAsia="it-IT"/>
+            </w:rPr>
+          </w:pPr>
+          <w:hyperlink w:anchor="_Toc504210536" w:history="1">
+            <w:r>
+              <w:rPr>
+                <w:rStyle w:val="Collegamentoipertestuale"/>
+                <w:noProof/>
+              </w:rPr>
+              <w:t>TC_3.1.3</w:t>
+            </w:r>
+            <w:r>
+              <w:rPr>
+                <w:noProof/>
+                <w:webHidden/>
+              </w:rPr>
+              <w:tab/>
+            </w:r>
+            <w:r>
+              <w:rPr>
+                <w:noProof/>
+                <w:webHidden/>
+              </w:rPr>
+              <w:fldChar w:fldCharType="begin"/>
+            </w:r>
+            <w:r>
+              <w:rPr>
+                <w:noProof/>
+                <w:webHidden/>
+              </w:rPr>
+              <w:instrText xml:space="preserve"> PAGEREF _Toc504210536 \h </w:instrText>
+            </w:r>
+            <w:r>
+              <w:rPr>
+                <w:noProof/>
+                <w:webHidden/>
+              </w:rPr>
+            </w:r>
+            <w:r>
+              <w:rPr>
+                <w:noProof/>
+                <w:webHidden/>
+              </w:rPr>
+              <w:fldChar w:fldCharType="separate"/>
+            </w:r>
+            <w:r>
+              <w:rPr>
+                <w:noProof/>
+                <w:webHidden/>
+              </w:rPr>
+              <w:t>10</w:t>
+            </w:r>
+            <w:r>
+              <w:rPr>
+                <w:noProof/>
+                <w:webHidden/>
+              </w:rPr>
+              <w:fldChar w:fldCharType="end"/>
+            </w:r>
+          </w:hyperlink>
+        </w:p>
+        <w:p>
+          <w:pPr>
+            <w:pStyle w:val="Sommario2"/>
+            <w:tabs>
+              <w:tab w:val="right" w:leader="dot" w:pos="9628"/>
+            </w:tabs>
+            <w:rPr>
+              <w:noProof/>
+              <w:lang w:eastAsia="it-IT"/>
+            </w:rPr>
+          </w:pPr>
+          <w:hyperlink w:anchor="_Toc504210537" w:history="1">
+            <w:r>
+              <w:rPr>
+                <w:rStyle w:val="Collegamentoipertestuale"/>
+                <w:noProof/>
+              </w:rPr>
+              <w:t>TC_ 3.1.4</w:t>
+            </w:r>
+            <w:r>
+              <w:rPr>
+                <w:noProof/>
+                <w:webHidden/>
+              </w:rPr>
+              <w:tab/>
+            </w:r>
+            <w:r>
+              <w:rPr>
+                <w:noProof/>
+                <w:webHidden/>
+              </w:rPr>
+              <w:fldChar w:fldCharType="begin"/>
+            </w:r>
+            <w:r>
+              <w:rPr>
+                <w:noProof/>
+                <w:webHidden/>
+              </w:rPr>
+              <w:instrText xml:space="preserve"> PAGEREF _Toc504210537 \h </w:instrText>
+            </w:r>
+            <w:r>
+              <w:rPr>
+                <w:noProof/>
+                <w:webHidden/>
+              </w:rPr>
+            </w:r>
+            <w:r>
+              <w:rPr>
+                <w:noProof/>
+                <w:webHidden/>
+              </w:rPr>
+              <w:fldChar w:fldCharType="separate"/>
+            </w:r>
+            <w:r>
+              <w:rPr>
+                <w:noProof/>
+                <w:webHidden/>
+              </w:rPr>
+              <w:t>10</w:t>
+            </w:r>
+            <w:r>
+              <w:rPr>
+                <w:noProof/>
+                <w:webHidden/>
+              </w:rPr>
+              <w:fldChar w:fldCharType="end"/>
+            </w:r>
+          </w:hyperlink>
+        </w:p>
+        <w:p>
+          <w:pPr>
+            <w:pStyle w:val="Sommario2"/>
+            <w:tabs>
+              <w:tab w:val="right" w:leader="dot" w:pos="9628"/>
+            </w:tabs>
+            <w:rPr>
+              <w:noProof/>
+              <w:lang w:eastAsia="it-IT"/>
+            </w:rPr>
+          </w:pPr>
+          <w:hyperlink w:anchor="_Toc504210538" w:history="1">
+            <w:r>
+              <w:rPr>
+                <w:rStyle w:val="Collegamentoipertestuale"/>
+                <w:noProof/>
+              </w:rPr>
+              <w:t>TC_3.1.5</w:t>
+            </w:r>
+            <w:r>
+              <w:rPr>
+                <w:noProof/>
+                <w:webHidden/>
+              </w:rPr>
+              <w:tab/>
+            </w:r>
+            <w:r>
+              <w:rPr>
+                <w:noProof/>
+                <w:webHidden/>
+              </w:rPr>
+              <w:fldChar w:fldCharType="begin"/>
+            </w:r>
+            <w:r>
+              <w:rPr>
+                <w:noProof/>
+                <w:webHidden/>
+              </w:rPr>
+              <w:instrText xml:space="preserve"> PAGEREF _Toc504210538 \h </w:instrText>
+            </w:r>
+            <w:r>
+              <w:rPr>
+                <w:noProof/>
+                <w:webHidden/>
+              </w:rPr>
+            </w:r>
+            <w:r>
+              <w:rPr>
+                <w:noProof/>
+                <w:webHidden/>
+              </w:rPr>
+              <w:fldChar w:fldCharType="separate"/>
+            </w:r>
+            <w:r>
+              <w:rPr>
+                <w:noProof/>
+                <w:webHidden/>
+              </w:rPr>
+              <w:t>11</w:t>
+            </w:r>
+            <w:r>
+              <w:rPr>
+                <w:noProof/>
+                <w:webHidden/>
+              </w:rPr>
+              <w:fldChar w:fldCharType="end"/>
+            </w:r>
+          </w:hyperlink>
+        </w:p>
+        <w:p>
+          <w:pPr>
+            <w:pStyle w:val="Sommario2"/>
+            <w:tabs>
+              <w:tab w:val="right" w:leader="dot" w:pos="9628"/>
+            </w:tabs>
+            <w:rPr>
+              <w:noProof/>
+              <w:lang w:eastAsia="it-IT"/>
+            </w:rPr>
+          </w:pPr>
+          <w:hyperlink w:anchor="_Toc504210539" w:history="1">
+            <w:r>
+              <w:rPr>
+                <w:rStyle w:val="Collegamentoipertestuale"/>
+                <w:noProof/>
+              </w:rPr>
+              <w:t>TC_3.1.6</w:t>
+            </w:r>
+            <w:r>
+              <w:rPr>
+                <w:noProof/>
+                <w:webHidden/>
+              </w:rPr>
+              <w:tab/>
+            </w:r>
+            <w:r>
+              <w:rPr>
+                <w:noProof/>
+                <w:webHidden/>
+              </w:rPr>
+              <w:fldChar w:fldCharType="begin"/>
+            </w:r>
+            <w:r>
+              <w:rPr>
+                <w:noProof/>
+                <w:webHidden/>
+              </w:rPr>
+              <w:instrText xml:space="preserve"> PAGEREF _Toc504210539 \h </w:instrText>
+            </w:r>
+            <w:r>
+              <w:rPr>
+                <w:noProof/>
+                <w:webHidden/>
+              </w:rPr>
+            </w:r>
+            <w:r>
+              <w:rPr>
+                <w:noProof/>
+                <w:webHidden/>
+              </w:rPr>
+              <w:fldChar w:fldCharType="separate"/>
+            </w:r>
+            <w:r>
+              <w:rPr>
+                <w:noProof/>
+                <w:webHidden/>
+              </w:rPr>
+              <w:t>11</w:t>
+            </w:r>
+            <w:r>
+              <w:rPr>
+                <w:noProof/>
+                <w:webHidden/>
+              </w:rPr>
+              <w:fldChar w:fldCharType="end"/>
+            </w:r>
+          </w:hyperlink>
+        </w:p>
+        <w:p>
+          <w:pPr>
+            <w:pStyle w:val="Sommario2"/>
+            <w:tabs>
+              <w:tab w:val="right" w:leader="dot" w:pos="9628"/>
+            </w:tabs>
+            <w:rPr>
+              <w:noProof/>
+              <w:lang w:eastAsia="it-IT"/>
+            </w:rPr>
+          </w:pPr>
+          <w:hyperlink w:anchor="_Toc504210540" w:history="1">
+            <w:r>
+              <w:rPr>
+                <w:rStyle w:val="Collegamentoipertestuale"/>
+                <w:noProof/>
+              </w:rPr>
+              <w:t>TC_3.1.7</w:t>
+            </w:r>
+            <w:r>
+              <w:rPr>
+                <w:noProof/>
+                <w:webHidden/>
+              </w:rPr>
+              <w:tab/>
+            </w:r>
+            <w:r>
+              <w:rPr>
+                <w:noProof/>
+                <w:webHidden/>
+              </w:rPr>
+              <w:fldChar w:fldCharType="begin"/>
+            </w:r>
+            <w:r>
+              <w:rPr>
+                <w:noProof/>
+                <w:webHidden/>
+              </w:rPr>
+              <w:instrText xml:space="preserve"> PAGEREF _Toc504210540 \h </w:instrText>
+            </w:r>
+            <w:r>
+              <w:rPr>
+                <w:noProof/>
+                <w:webHidden/>
+              </w:rPr>
+            </w:r>
+            <w:r>
+              <w:rPr>
+                <w:noProof/>
+                <w:webHidden/>
+              </w:rPr>
+              <w:fldChar w:fldCharType="separate"/>
+            </w:r>
+            <w:r>
+              <w:rPr>
+                <w:noProof/>
+                <w:webHidden/>
+              </w:rPr>
+              <w:t>12</w:t>
+            </w:r>
+            <w:r>
+              <w:rPr>
+                <w:noProof/>
+                <w:webHidden/>
+              </w:rPr>
+              <w:fldChar w:fldCharType="end"/>
+            </w:r>
+          </w:hyperlink>
+        </w:p>
+        <w:p>
+          <w:pPr>
+            <w:pStyle w:val="Sommario1"/>
+            <w:tabs>
+              <w:tab w:val="left" w:pos="440"/>
+              <w:tab w:val="right" w:leader="dot" w:pos="9628"/>
+            </w:tabs>
+            <w:rPr>
+              <w:noProof/>
+              <w:lang w:eastAsia="it-IT"/>
+            </w:rPr>
+          </w:pPr>
+          <w:hyperlink w:anchor="_Toc504210541" w:history="1">
+            <w:r>
+              <w:rPr>
+                <w:rStyle w:val="Collegamentoipertestuale"/>
+                <w:noProof/>
+              </w:rPr>
+              <w:t>5</w:t>
+            </w:r>
+            <w:r>
+              <w:rPr>
+                <w:noProof/>
+                <w:lang w:eastAsia="it-IT"/>
+              </w:rPr>
+              <w:tab/>
+            </w:r>
+            <w:r>
+              <w:rPr>
+                <w:rStyle w:val="Collegamentoipertestuale"/>
+                <w:noProof/>
+              </w:rPr>
+              <w:t>Ricerca prodotto</w:t>
+            </w:r>
+            <w:r>
+              <w:rPr>
+                <w:noProof/>
+                <w:webHidden/>
+              </w:rPr>
+              <w:tab/>
+            </w:r>
+            <w:r>
+              <w:rPr>
+                <w:noProof/>
+                <w:webHidden/>
+              </w:rPr>
+              <w:fldChar w:fldCharType="begin"/>
+            </w:r>
+            <w:r>
+              <w:rPr>
+                <w:noProof/>
+                <w:webHidden/>
+              </w:rPr>
+              <w:instrText xml:space="preserve"> PAGEREF _Toc504210541 \h </w:instrText>
+            </w:r>
+            <w:r>
+              <w:rPr>
+                <w:noProof/>
+                <w:webHidden/>
+              </w:rPr>
+            </w:r>
+            <w:r>
+              <w:rPr>
+                <w:noProof/>
+                <w:webHidden/>
+              </w:rPr>
+              <w:fldChar w:fldCharType="separate"/>
+            </w:r>
+            <w:r>
+              <w:rPr>
+                <w:noProof/>
+                <w:webHidden/>
+              </w:rPr>
+              <w:t>13</w:t>
+            </w:r>
+            <w:r>
+              <w:rPr>
+                <w:noProof/>
+                <w:webHidden/>
+              </w:rPr>
+              <w:fldChar w:fldCharType="end"/>
+            </w:r>
+          </w:hyperlink>
+        </w:p>
+        <w:p>
+          <w:pPr>
+            <w:pStyle w:val="Sommario2"/>
+            <w:tabs>
+              <w:tab w:val="right" w:leader="dot" w:pos="9628"/>
+            </w:tabs>
+            <w:rPr>
+              <w:noProof/>
+              <w:lang w:eastAsia="it-IT"/>
+            </w:rPr>
+          </w:pPr>
+          <w:hyperlink w:anchor="_Toc504210542" w:history="1">
+            <w:r>
+              <w:rPr>
+                <w:rStyle w:val="Collegamentoipertestuale"/>
+                <w:noProof/>
+              </w:rPr>
+              <w:t>TC_4.1.1</w:t>
+            </w:r>
+            <w:r>
+              <w:rPr>
+                <w:noProof/>
+                <w:webHidden/>
+              </w:rPr>
+              <w:tab/>
+            </w:r>
+            <w:r>
+              <w:rPr>
+                <w:noProof/>
+                <w:webHidden/>
+              </w:rPr>
+              <w:fldChar w:fldCharType="begin"/>
+            </w:r>
+            <w:r>
+              <w:rPr>
+                <w:noProof/>
+                <w:webHidden/>
+              </w:rPr>
+              <w:instrText xml:space="preserve"> PAGEREF _Toc504210542 \h </w:instrText>
+            </w:r>
+            <w:r>
+              <w:rPr>
+                <w:noProof/>
+                <w:webHidden/>
+              </w:rPr>
+            </w:r>
+            <w:r>
+              <w:rPr>
+                <w:noProof/>
+                <w:webHidden/>
+              </w:rPr>
+              <w:fldChar w:fldCharType="separate"/>
+            </w:r>
+            <w:r>
+              <w:rPr>
+                <w:noProof/>
+                <w:webHidden/>
+              </w:rPr>
+              <w:t>13</w:t>
+            </w:r>
+            <w:r>
+              <w:rPr>
+                <w:noProof/>
+                <w:webHidden/>
+              </w:rPr>
+              <w:fldChar w:fldCharType="end"/>
+            </w:r>
+          </w:hyperlink>
+        </w:p>
+        <w:p>
+          <w:pPr>
+            <w:pStyle w:val="Sommario2"/>
+            <w:tabs>
+              <w:tab w:val="right" w:leader="dot" w:pos="9628"/>
+            </w:tabs>
+            <w:rPr>
+              <w:noProof/>
+              <w:lang w:eastAsia="it-IT"/>
+            </w:rPr>
+          </w:pPr>
+          <w:hyperlink w:anchor="_Toc504210543" w:history="1">
+            <w:r>
+              <w:rPr>
+                <w:rStyle w:val="Collegamentoipertestuale"/>
+                <w:noProof/>
+              </w:rPr>
+              <w:t>TC_4.1.2</w:t>
+            </w:r>
+            <w:r>
+              <w:rPr>
+                <w:noProof/>
+                <w:webHidden/>
+              </w:rPr>
+              <w:tab/>
+            </w:r>
+            <w:r>
+              <w:rPr>
+                <w:noProof/>
+                <w:webHidden/>
+              </w:rPr>
+              <w:fldChar w:fldCharType="begin"/>
+            </w:r>
+            <w:r>
+              <w:rPr>
+                <w:noProof/>
+                <w:webHidden/>
+              </w:rPr>
+              <w:instrText xml:space="preserve"> PAGEREF _Toc504210543 \h </w:instrText>
+            </w:r>
+            <w:r>
+              <w:rPr>
+                <w:noProof/>
+                <w:webHidden/>
+              </w:rPr>
+            </w:r>
+            <w:r>
+              <w:rPr>
+                <w:noProof/>
+                <w:webHidden/>
+              </w:rPr>
+              <w:fldChar w:fldCharType="separate"/>
+            </w:r>
+            <w:r>
+              <w:rPr>
+                <w:noProof/>
+                <w:webHidden/>
+              </w:rPr>
+              <w:t>13</w:t>
+            </w:r>
+            <w:r>
+              <w:rPr>
+                <w:noProof/>
+                <w:webHidden/>
+              </w:rPr>
+              <w:fldChar w:fldCharType="end"/>
+            </w:r>
+          </w:hyperlink>
+        </w:p>
+        <w:p>
+          <w:pPr>
+            <w:pStyle w:val="Sommario1"/>
+            <w:tabs>
+              <w:tab w:val="left" w:pos="440"/>
+              <w:tab w:val="right" w:leader="dot" w:pos="9628"/>
+            </w:tabs>
+            <w:rPr>
+              <w:noProof/>
+              <w:lang w:eastAsia="it-IT"/>
+            </w:rPr>
+          </w:pPr>
+          <w:hyperlink w:anchor="_Toc504210544" w:history="1">
+            <w:r>
+              <w:rPr>
+                <w:rStyle w:val="Collegamentoipertestuale"/>
+                <w:noProof/>
+              </w:rPr>
+              <w:t>6</w:t>
+            </w:r>
+            <w:r>
+              <w:rPr>
+                <w:noProof/>
+                <w:lang w:eastAsia="it-IT"/>
+              </w:rPr>
+              <w:tab/>
+            </w:r>
+            <w:r>
+              <w:rPr>
+                <w:rStyle w:val="Collegamentoipertestuale"/>
+                <w:noProof/>
+              </w:rPr>
+              <w:t>Modifica stato ordine</w:t>
+            </w:r>
+            <w:r>
+              <w:rPr>
+                <w:noProof/>
+                <w:webHidden/>
+              </w:rPr>
+              <w:tab/>
+            </w:r>
+            <w:r>
+              <w:rPr>
+                <w:noProof/>
+                <w:webHidden/>
+              </w:rPr>
+              <w:fldChar w:fldCharType="begin"/>
+            </w:r>
+            <w:r>
+              <w:rPr>
+                <w:noProof/>
+                <w:webHidden/>
+              </w:rPr>
+              <w:instrText xml:space="preserve"> PAGEREF _Toc504210544 \h </w:instrText>
+            </w:r>
+            <w:r>
+              <w:rPr>
+                <w:noProof/>
+                <w:webHidden/>
+              </w:rPr>
+            </w:r>
+            <w:r>
+              <w:rPr>
+                <w:noProof/>
+                <w:webHidden/>
+              </w:rPr>
+              <w:fldChar w:fldCharType="separate"/>
+            </w:r>
+            <w:r>
+              <w:rPr>
+                <w:noProof/>
+                <w:webHidden/>
+              </w:rPr>
+              <w:t>14</w:t>
+            </w:r>
+            <w:r>
+              <w:rPr>
+                <w:noProof/>
+                <w:webHidden/>
+              </w:rPr>
+              <w:fldChar w:fldCharType="end"/>
+            </w:r>
+          </w:hyperlink>
+        </w:p>
+        <w:p>
+          <w:pPr>
+            <w:pStyle w:val="Sommario2"/>
+            <w:tabs>
+              <w:tab w:val="right" w:leader="dot" w:pos="9628"/>
+            </w:tabs>
+            <w:rPr>
+              <w:noProof/>
+              <w:lang w:eastAsia="it-IT"/>
+            </w:rPr>
+          </w:pPr>
+          <w:hyperlink w:anchor="_Toc504210545" w:history="1">
+            <w:r>
+              <w:rPr>
+                <w:rStyle w:val="Collegamentoipertestuale"/>
+                <w:noProof/>
+              </w:rPr>
+              <w:t>TC_5.1.1</w:t>
+            </w:r>
+            <w:r>
+              <w:rPr>
+                <w:noProof/>
+                <w:webHidden/>
+              </w:rPr>
+              <w:tab/>
+            </w:r>
+            <w:r>
+              <w:rPr>
+                <w:noProof/>
+                <w:webHidden/>
+              </w:rPr>
+              <w:fldChar w:fldCharType="begin"/>
+            </w:r>
+            <w:r>
+              <w:rPr>
+                <w:noProof/>
+                <w:webHidden/>
+              </w:rPr>
+              <w:instrText xml:space="preserve"> PAGEREF _Toc504210545 \h </w:instrText>
+            </w:r>
+            <w:r>
+              <w:rPr>
+                <w:noProof/>
+                <w:webHidden/>
+              </w:rPr>
+            </w:r>
+            <w:r>
+              <w:rPr>
+                <w:noProof/>
+                <w:webHidden/>
+              </w:rPr>
+              <w:fldChar w:fldCharType="separate"/>
+            </w:r>
+            <w:r>
+              <w:rPr>
+                <w:noProof/>
+                <w:webHidden/>
+              </w:rPr>
+              <w:t>14</w:t>
+            </w:r>
+            <w:r>
+              <w:rPr>
+                <w:noProof/>
+                <w:webHidden/>
+              </w:rPr>
+              <w:fldChar w:fldCharType="end"/>
+            </w:r>
+          </w:hyperlink>
+        </w:p>
+        <w:p>
+          <w:pPr>
+            <w:pStyle w:val="Sommario2"/>
+            <w:tabs>
+              <w:tab w:val="right" w:leader="dot" w:pos="9628"/>
+            </w:tabs>
+            <w:rPr>
+              <w:noProof/>
+              <w:lang w:eastAsia="it-IT"/>
+            </w:rPr>
+          </w:pPr>
+          <w:hyperlink w:anchor="_Toc504210546" w:history="1">
+            <w:r>
+              <w:rPr>
+                <w:rStyle w:val="Collegamentoipertestuale"/>
+                <w:noProof/>
+              </w:rPr>
+              <w:t>TC_5.1.2</w:t>
+            </w:r>
+            <w:r>
+              <w:rPr>
+                <w:noProof/>
+                <w:webHidden/>
+              </w:rPr>
+              <w:tab/>
+            </w:r>
+            <w:r>
+              <w:rPr>
+                <w:noProof/>
+                <w:webHidden/>
+              </w:rPr>
+              <w:fldChar w:fldCharType="begin"/>
+            </w:r>
+            <w:r>
+              <w:rPr>
+                <w:noProof/>
+                <w:webHidden/>
+              </w:rPr>
+              <w:instrText xml:space="preserve"> PAGEREF _Toc504210546 \h </w:instrText>
+            </w:r>
+            <w:r>
+              <w:rPr>
+                <w:noProof/>
+                <w:webHidden/>
+              </w:rPr>
+            </w:r>
+            <w:r>
+              <w:rPr>
+                <w:noProof/>
+                <w:webHidden/>
+              </w:rPr>
+              <w:fldChar w:fldCharType="separate"/>
+            </w:r>
+            <w:r>
+              <w:rPr>
+                <w:noProof/>
+                <w:webHidden/>
+              </w:rPr>
+              <w:t>14</w:t>
+            </w:r>
+            <w:r>
+              <w:rPr>
+                <w:noProof/>
+                <w:webHidden/>
+              </w:rPr>
+              <w:fldChar w:fldCharType="end"/>
+            </w:r>
+          </w:hyperlink>
+        </w:p>
+        <w:p>
+          <w:r>
+            <w:rPr>
+              <w:b/>
+              <w:bCs/>
+            </w:rPr>
+            <w:fldChar w:fldCharType="end"/>
+          </w:r>
+        </w:p>
+      </w:sdtContent>
+    </w:sdt>
     <w:p>
       <w:pPr>
-        <w:pStyle w:val="ContentsHeading"/>
-        <w:jc w:val="center"/>
-        <w:rPr>
-          <w:sz w:val="72"/>
-        </w:rPr>
-      </w:pPr>
-    </w:p>
-    <w:p>
-      <w:pPr>
-        <w:jc w:val="center"/>
         <w:rPr>
           <w:rFonts w:ascii="Arial" w:eastAsia="Lucida Sans Unicode" w:hAnsi="Arial" w:cs="Tahoma"/>
           <w:b/>
@@ -1937,29 +3820,19 @@
           <w:szCs w:val="32"/>
         </w:rPr>
       </w:pPr>
-      <w:r>
-        <w:rPr>
-          <w:b/>
-          <w:sz w:val="52"/>
-        </w:rPr>
-        <w:t>Indice</w:t>
-      </w:r>
-      <w:r>
-        <w:rPr>
-          <w:b/>
-          <w:sz w:val="52"/>
-        </w:rPr>
-        <w:br w:type="page"/>
-      </w:r>
+      <w:bookmarkStart w:id="0" w:name="_GoBack"/>
+      <w:bookmarkEnd w:id="0"/>
     </w:p>
     <w:p>
       <w:pPr>
         <w:pStyle w:val="Titolo1"/>
       </w:pPr>
+      <w:bookmarkStart w:id="1" w:name="_Toc504210522"/>
       <w:r>
         <w:lastRenderedPageBreak/>
         <w:t>1.Login</w:t>
       </w:r>
+      <w:bookmarkEnd w:id="1"/>
     </w:p>
     <w:p>
       <w:pPr>
@@ -1969,11 +3842,16 @@
           <w:numId w:val="0"/>
         </w:numPr>
       </w:pPr>
+      <w:bookmarkStart w:id="2" w:name="_Toc504210523"/>
       <w:r>
         <w:t>TC_</w:t>
       </w:r>
       <w:r>
-        <w:t xml:space="preserve">1.1.1 </w:t>
+        <w:t>1.1.1</w:t>
+      </w:r>
+      <w:bookmarkEnd w:id="2"/>
+      <w:r>
+        <w:t xml:space="preserve"> </w:t>
       </w:r>
     </w:p>
     <w:tbl>
@@ -2078,6 +3956,7 @@
                 <w:szCs w:val="22"/>
               </w:rPr>
             </w:pPr>
+            <w:proofErr w:type="spellStart"/>
             <w:r>
               <w:rPr>
                 <w:b w:val="0"/>
@@ -2086,6 +3965,7 @@
               </w:rPr>
               <w:t>Header.jsp</w:t>
             </w:r>
+            <w:proofErr w:type="spellEnd"/>
           </w:p>
         </w:tc>
       </w:tr>
@@ -2126,6 +4006,7 @@
                 <w:szCs w:val="22"/>
               </w:rPr>
             </w:pPr>
+            <w:proofErr w:type="spellStart"/>
             <w:r>
               <w:rPr>
                 <w:b w:val="0"/>
@@ -2134,6 +4015,7 @@
               </w:rPr>
               <w:t>AccediControl</w:t>
             </w:r>
+            <w:proofErr w:type="spellEnd"/>
           </w:p>
         </w:tc>
       </w:tr>
@@ -2177,6 +4059,7 @@
                 <w:szCs w:val="22"/>
               </w:rPr>
             </w:pPr>
+            <w:proofErr w:type="spellStart"/>
             <w:r>
               <w:rPr>
                 <w:b w:val="0"/>
@@ -2185,6 +4068,7 @@
               </w:rPr>
               <w:t>db</w:t>
             </w:r>
+            <w:proofErr w:type="spellEnd"/>
           </w:p>
         </w:tc>
       </w:tr>
@@ -2366,9 +4250,11 @@
         </w:numPr>
         <w:ind w:left="576" w:hanging="576"/>
       </w:pPr>
+      <w:bookmarkStart w:id="3" w:name="_Toc504210524"/>
       <w:r>
         <w:t>TC_1.1.2</w:t>
       </w:r>
+      <w:bookmarkEnd w:id="3"/>
     </w:p>
     <w:tbl>
       <w:tblPr>
@@ -2472,6 +4358,7 @@
                 <w:szCs w:val="22"/>
               </w:rPr>
             </w:pPr>
+            <w:proofErr w:type="spellStart"/>
             <w:r>
               <w:rPr>
                 <w:b w:val="0"/>
@@ -2480,6 +4367,7 @@
               </w:rPr>
               <w:t>Header.jsp</w:t>
             </w:r>
+            <w:proofErr w:type="spellEnd"/>
           </w:p>
         </w:tc>
       </w:tr>
@@ -2520,6 +4408,7 @@
                 <w:szCs w:val="22"/>
               </w:rPr>
             </w:pPr>
+            <w:proofErr w:type="spellStart"/>
             <w:r>
               <w:rPr>
                 <w:b w:val="0"/>
@@ -2528,6 +4417,7 @@
               </w:rPr>
               <w:t>AccediControl</w:t>
             </w:r>
+            <w:proofErr w:type="spellEnd"/>
           </w:p>
         </w:tc>
       </w:tr>
@@ -2571,6 +4461,7 @@
                 <w:szCs w:val="22"/>
               </w:rPr>
             </w:pPr>
+            <w:proofErr w:type="spellStart"/>
             <w:r>
               <w:rPr>
                 <w:b w:val="0"/>
@@ -2579,6 +4470,7 @@
               </w:rPr>
               <w:t>db</w:t>
             </w:r>
+            <w:proofErr w:type="spellEnd"/>
           </w:p>
         </w:tc>
       </w:tr>
@@ -2694,6 +4586,8 @@
               </w:rPr>
               <w:t xml:space="preserve"> inserisce il nickname = “</w:t>
             </w:r>
+            <w:proofErr w:type="spellStart"/>
+            <w:proofErr w:type="gramStart"/>
             <w:r>
               <w:rPr>
                 <w:b w:val="0"/>
@@ -2702,6 +4596,7 @@
               </w:rPr>
               <w:t>antonio</w:t>
             </w:r>
+            <w:proofErr w:type="spellEnd"/>
             <w:r>
               <w:rPr>
                 <w:b w:val="0"/>
@@ -2716,7 +4611,16 @@
                 <w:sz w:val="22"/>
                 <w:szCs w:val="22"/>
               </w:rPr>
-              <w:t>”, la password = “123456”.</w:t>
+              <w:t>”</w:t>
+            </w:r>
+            <w:proofErr w:type="gramEnd"/>
+            <w:r>
+              <w:rPr>
+                <w:b w:val="0"/>
+                <w:sz w:val="22"/>
+                <w:szCs w:val="22"/>
+              </w:rPr>
+              <w:t>, la password = “123456”.</w:t>
             </w:r>
           </w:p>
         </w:tc>
@@ -2805,9 +4709,11 @@
         </w:numPr>
         <w:ind w:left="576" w:hanging="576"/>
       </w:pPr>
+      <w:bookmarkStart w:id="4" w:name="_Toc504210525"/>
       <w:r>
         <w:t>TC_1.1.3</w:t>
       </w:r>
+      <w:bookmarkEnd w:id="4"/>
     </w:p>
     <w:tbl>
       <w:tblPr>
@@ -2905,6 +4811,7 @@
                 <w:szCs w:val="22"/>
               </w:rPr>
             </w:pPr>
+            <w:proofErr w:type="spellStart"/>
             <w:r>
               <w:rPr>
                 <w:b w:val="0"/>
@@ -2913,6 +4820,7 @@
               </w:rPr>
               <w:t>Header.jsp</w:t>
             </w:r>
+            <w:proofErr w:type="spellEnd"/>
           </w:p>
         </w:tc>
       </w:tr>
@@ -2953,6 +4861,7 @@
                 <w:szCs w:val="22"/>
               </w:rPr>
             </w:pPr>
+            <w:proofErr w:type="spellStart"/>
             <w:r>
               <w:rPr>
                 <w:b w:val="0"/>
@@ -2961,6 +4870,7 @@
               </w:rPr>
               <w:t>AccediControl</w:t>
             </w:r>
+            <w:proofErr w:type="spellEnd"/>
           </w:p>
         </w:tc>
       </w:tr>
@@ -3004,6 +4914,7 @@
                 <w:szCs w:val="22"/>
               </w:rPr>
             </w:pPr>
+            <w:proofErr w:type="spellStart"/>
             <w:r>
               <w:rPr>
                 <w:b w:val="0"/>
@@ -3012,6 +4923,7 @@
               </w:rPr>
               <w:t>db</w:t>
             </w:r>
+            <w:proofErr w:type="spellEnd"/>
           </w:p>
         </w:tc>
       </w:tr>
@@ -3245,9 +5157,11 @@
         </w:numPr>
         <w:ind w:left="576" w:hanging="576"/>
       </w:pPr>
+      <w:bookmarkStart w:id="5" w:name="_Toc504210526"/>
       <w:r>
         <w:t>TC_1.1.4</w:t>
       </w:r>
+      <w:bookmarkEnd w:id="5"/>
     </w:p>
     <w:tbl>
       <w:tblPr>
@@ -3345,6 +5259,7 @@
                 <w:szCs w:val="22"/>
               </w:rPr>
             </w:pPr>
+            <w:proofErr w:type="spellStart"/>
             <w:r>
               <w:rPr>
                 <w:b w:val="0"/>
@@ -3353,6 +5268,7 @@
               </w:rPr>
               <w:t>Header.jsp</w:t>
             </w:r>
+            <w:proofErr w:type="spellEnd"/>
           </w:p>
         </w:tc>
       </w:tr>
@@ -3393,6 +5309,7 @@
                 <w:szCs w:val="22"/>
               </w:rPr>
             </w:pPr>
+            <w:proofErr w:type="spellStart"/>
             <w:r>
               <w:rPr>
                 <w:b w:val="0"/>
@@ -3401,6 +5318,7 @@
               </w:rPr>
               <w:t>AccediControl</w:t>
             </w:r>
+            <w:proofErr w:type="spellEnd"/>
           </w:p>
         </w:tc>
       </w:tr>
@@ -3444,6 +5362,7 @@
                 <w:szCs w:val="22"/>
               </w:rPr>
             </w:pPr>
+            <w:proofErr w:type="spellStart"/>
             <w:r>
               <w:rPr>
                 <w:b w:val="0"/>
@@ -3452,6 +5371,7 @@
               </w:rPr>
               <w:t>db</w:t>
             </w:r>
+            <w:proofErr w:type="spellEnd"/>
           </w:p>
         </w:tc>
       </w:tr>
@@ -3567,6 +5487,7 @@
               </w:rPr>
               <w:t xml:space="preserve"> inserisce il nickname = “</w:t>
             </w:r>
+            <w:proofErr w:type="spellStart"/>
             <w:r>
               <w:rPr>
                 <w:b w:val="0"/>
@@ -3575,6 +5496,7 @@
               </w:rPr>
               <w:t>antonio</w:t>
             </w:r>
+            <w:proofErr w:type="spellEnd"/>
             <w:r>
               <w:rPr>
                 <w:b w:val="0"/>
@@ -3692,9 +5614,11 @@
         </w:numPr>
         <w:ind w:left="576" w:hanging="576"/>
       </w:pPr>
+      <w:bookmarkStart w:id="6" w:name="_Toc504210527"/>
       <w:r>
         <w:t>TC_1.1.5</w:t>
       </w:r>
+      <w:bookmarkEnd w:id="6"/>
     </w:p>
     <w:tbl>
       <w:tblPr>
@@ -3792,6 +5716,7 @@
                 <w:szCs w:val="22"/>
               </w:rPr>
             </w:pPr>
+            <w:proofErr w:type="spellStart"/>
             <w:r>
               <w:rPr>
                 <w:b w:val="0"/>
@@ -3800,6 +5725,7 @@
               </w:rPr>
               <w:t>Header.jsp</w:t>
             </w:r>
+            <w:proofErr w:type="spellEnd"/>
           </w:p>
         </w:tc>
       </w:tr>
@@ -3840,6 +5766,7 @@
                 <w:szCs w:val="22"/>
               </w:rPr>
             </w:pPr>
+            <w:proofErr w:type="spellStart"/>
             <w:r>
               <w:rPr>
                 <w:b w:val="0"/>
@@ -3848,6 +5775,7 @@
               </w:rPr>
               <w:t>AccediControl</w:t>
             </w:r>
+            <w:proofErr w:type="spellEnd"/>
           </w:p>
         </w:tc>
       </w:tr>
@@ -3891,6 +5819,7 @@
                 <w:szCs w:val="22"/>
               </w:rPr>
             </w:pPr>
+            <w:proofErr w:type="spellStart"/>
             <w:r>
               <w:rPr>
                 <w:b w:val="0"/>
@@ -3899,6 +5828,7 @@
               </w:rPr>
               <w:t>db</w:t>
             </w:r>
+            <w:proofErr w:type="spellEnd"/>
           </w:p>
         </w:tc>
       </w:tr>
@@ -4014,6 +5944,7 @@
               </w:rPr>
               <w:t>inserisce il nickname = “</w:t>
             </w:r>
+            <w:proofErr w:type="spellStart"/>
             <w:r>
               <w:rPr>
                 <w:b w:val="0"/>
@@ -4022,6 +5953,7 @@
               </w:rPr>
               <w:t>antonio</w:t>
             </w:r>
+            <w:proofErr w:type="spellEnd"/>
             <w:r>
               <w:rPr>
                 <w:b w:val="0"/>
@@ -4276,9 +6208,11 @@
       <w:pPr>
         <w:pStyle w:val="Titolo1"/>
       </w:pPr>
+      <w:bookmarkStart w:id="7" w:name="_Toc504210528"/>
       <w:r>
         <w:t>inserisci carta di credito</w:t>
       </w:r>
+      <w:bookmarkEnd w:id="7"/>
     </w:p>
     <w:p>
       <w:pPr>
@@ -4289,9 +6223,11 @@
         </w:numPr>
         <w:ind w:left="576" w:hanging="576"/>
       </w:pPr>
+      <w:bookmarkStart w:id="8" w:name="_Toc504210529"/>
       <w:r>
         <w:t>TC_2.1.1</w:t>
       </w:r>
+      <w:bookmarkEnd w:id="8"/>
     </w:p>
     <w:tbl>
       <w:tblPr>
@@ -4400,6 +6336,7 @@
                 <w:szCs w:val="22"/>
               </w:rPr>
             </w:pPr>
+            <w:proofErr w:type="spellStart"/>
             <w:r>
               <w:rPr>
                 <w:b w:val="0"/>
@@ -4408,6 +6345,7 @@
               </w:rPr>
               <w:t>aggiungiCarta.jsp</w:t>
             </w:r>
+            <w:proofErr w:type="spellEnd"/>
           </w:p>
         </w:tc>
       </w:tr>
@@ -4448,6 +6386,7 @@
                 <w:szCs w:val="22"/>
               </w:rPr>
             </w:pPr>
+            <w:proofErr w:type="spellStart"/>
             <w:r>
               <w:rPr>
                 <w:b w:val="0"/>
@@ -4456,6 +6395,7 @@
               </w:rPr>
               <w:t>AggiungiCartaControl</w:t>
             </w:r>
+            <w:proofErr w:type="spellEnd"/>
           </w:p>
         </w:tc>
       </w:tr>
@@ -4499,6 +6439,7 @@
                 <w:szCs w:val="22"/>
               </w:rPr>
             </w:pPr>
+            <w:proofErr w:type="spellStart"/>
             <w:r>
               <w:rPr>
                 <w:b w:val="0"/>
@@ -4507,6 +6448,7 @@
               </w:rPr>
               <w:t>db</w:t>
             </w:r>
+            <w:proofErr w:type="spellEnd"/>
           </w:p>
         </w:tc>
       </w:tr>
@@ -4623,13 +6565,23 @@
               </w:rPr>
               <w:t xml:space="preserve">nserisce il </w:t>
             </w:r>
-            <w:r>
-              <w:rPr>
-                <w:b w:val="0"/>
-                <w:sz w:val="22"/>
-                <w:szCs w:val="22"/>
-              </w:rPr>
-              <w:t>numeroCarta=”4025987475987”</w:t>
+            <w:proofErr w:type="spellStart"/>
+            <w:r>
+              <w:rPr>
+                <w:b w:val="0"/>
+                <w:sz w:val="22"/>
+                <w:szCs w:val="22"/>
+              </w:rPr>
+              <w:t>numeroCarta</w:t>
+            </w:r>
+            <w:proofErr w:type="spellEnd"/>
+            <w:r>
+              <w:rPr>
+                <w:b w:val="0"/>
+                <w:sz w:val="22"/>
+                <w:szCs w:val="22"/>
+              </w:rPr>
+              <w:t>=”4025987475987”</w:t>
             </w:r>
           </w:p>
         </w:tc>
@@ -4705,9 +6657,11 @@
         </w:numPr>
         <w:ind w:left="576" w:hanging="576"/>
       </w:pPr>
+      <w:bookmarkStart w:id="9" w:name="_Toc504210530"/>
       <w:r>
         <w:t>TC_2.1.2</w:t>
       </w:r>
+      <w:bookmarkEnd w:id="9"/>
     </w:p>
     <w:tbl>
       <w:tblPr>
@@ -4816,6 +6770,7 @@
                 <w:szCs w:val="22"/>
               </w:rPr>
             </w:pPr>
+            <w:proofErr w:type="spellStart"/>
             <w:r>
               <w:rPr>
                 <w:b w:val="0"/>
@@ -4824,6 +6779,7 @@
               </w:rPr>
               <w:t>aggiungiCarta.jsp</w:t>
             </w:r>
+            <w:proofErr w:type="spellEnd"/>
           </w:p>
         </w:tc>
       </w:tr>
@@ -4864,6 +6820,7 @@
                 <w:szCs w:val="22"/>
               </w:rPr>
             </w:pPr>
+            <w:proofErr w:type="spellStart"/>
             <w:r>
               <w:rPr>
                 <w:b w:val="0"/>
@@ -4872,6 +6829,7 @@
               </w:rPr>
               <w:t>AggiungiCartaControl</w:t>
             </w:r>
+            <w:proofErr w:type="spellEnd"/>
           </w:p>
         </w:tc>
       </w:tr>
@@ -4915,6 +6873,7 @@
                 <w:szCs w:val="22"/>
               </w:rPr>
             </w:pPr>
+            <w:proofErr w:type="spellStart"/>
             <w:r>
               <w:rPr>
                 <w:b w:val="0"/>
@@ -4923,6 +6882,7 @@
               </w:rPr>
               <w:t>db</w:t>
             </w:r>
+            <w:proofErr w:type="spellEnd"/>
           </w:p>
         </w:tc>
       </w:tr>
@@ -5039,13 +6999,23 @@
               </w:rPr>
               <w:t xml:space="preserve">nserisce il </w:t>
             </w:r>
-            <w:r>
-              <w:rPr>
-                <w:b w:val="0"/>
-                <w:sz w:val="22"/>
-                <w:szCs w:val="22"/>
-              </w:rPr>
-              <w:t>numeroCarta=”</w:t>
+            <w:proofErr w:type="spellStart"/>
+            <w:r>
+              <w:rPr>
+                <w:b w:val="0"/>
+                <w:sz w:val="22"/>
+                <w:szCs w:val="22"/>
+              </w:rPr>
+              <w:t>numeroCarta</w:t>
+            </w:r>
+            <w:proofErr w:type="spellEnd"/>
+            <w:r>
+              <w:rPr>
+                <w:b w:val="0"/>
+                <w:sz w:val="22"/>
+                <w:szCs w:val="22"/>
+              </w:rPr>
+              <w:t>=”</w:t>
             </w:r>
             <w:r>
               <w:rPr>
@@ -5061,7 +7031,35 @@
                 <w:sz w:val="22"/>
                 <w:szCs w:val="22"/>
               </w:rPr>
-              <w:t>”, il NomeProprietario  =””</w:t>
+              <w:t xml:space="preserve">”, il </w:t>
+            </w:r>
+            <w:proofErr w:type="spellStart"/>
+            <w:proofErr w:type="gramStart"/>
+            <w:r>
+              <w:rPr>
+                <w:b w:val="0"/>
+                <w:sz w:val="22"/>
+                <w:szCs w:val="22"/>
+              </w:rPr>
+              <w:t>NomeProprietario</w:t>
+            </w:r>
+            <w:proofErr w:type="spellEnd"/>
+            <w:r>
+              <w:rPr>
+                <w:b w:val="0"/>
+                <w:sz w:val="22"/>
+                <w:szCs w:val="22"/>
+              </w:rPr>
+              <w:t xml:space="preserve">  =</w:t>
+            </w:r>
+            <w:proofErr w:type="gramEnd"/>
+            <w:r>
+              <w:rPr>
+                <w:b w:val="0"/>
+                <w:sz w:val="22"/>
+                <w:szCs w:val="22"/>
+              </w:rPr>
+              <w:t>””</w:t>
             </w:r>
             <w:r>
               <w:rPr>
@@ -5077,8 +7075,27 @@
                 <w:sz w:val="22"/>
                 <w:szCs w:val="22"/>
               </w:rPr>
-              <w:t>e il CVcode=”</w:t>
-            </w:r>
+              <w:t xml:space="preserve">e il </w:t>
+            </w:r>
+            <w:proofErr w:type="spellStart"/>
+            <w:r>
+              <w:rPr>
+                <w:b w:val="0"/>
+                <w:sz w:val="22"/>
+                <w:szCs w:val="22"/>
+              </w:rPr>
+              <w:t>CVcode</w:t>
+            </w:r>
+            <w:proofErr w:type="spellEnd"/>
+            <w:r>
+              <w:rPr>
+                <w:b w:val="0"/>
+                <w:sz w:val="22"/>
+                <w:szCs w:val="22"/>
+              </w:rPr>
+              <w:t>=”</w:t>
+            </w:r>
+            <w:proofErr w:type="spellStart"/>
             <w:r>
               <w:rPr>
                 <w:b w:val="0"/>
@@ -5087,6 +7104,7 @@
               </w:rPr>
               <w:t>dasd</w:t>
             </w:r>
+            <w:proofErr w:type="spellEnd"/>
             <w:r>
               <w:rPr>
                 <w:b w:val="0"/>
@@ -5256,9 +7274,11 @@
         </w:numPr>
         <w:ind w:left="576" w:hanging="576"/>
       </w:pPr>
+      <w:bookmarkStart w:id="10" w:name="_Toc504210531"/>
       <w:r>
         <w:t>TC_2.1.3</w:t>
       </w:r>
+      <w:bookmarkEnd w:id="10"/>
     </w:p>
     <w:tbl>
       <w:tblPr>
@@ -5367,6 +7387,7 @@
                 <w:szCs w:val="22"/>
               </w:rPr>
             </w:pPr>
+            <w:proofErr w:type="spellStart"/>
             <w:r>
               <w:rPr>
                 <w:b w:val="0"/>
@@ -5375,6 +7396,7 @@
               </w:rPr>
               <w:t>aggiungiCarta.jsp</w:t>
             </w:r>
+            <w:proofErr w:type="spellEnd"/>
           </w:p>
         </w:tc>
       </w:tr>
@@ -5415,6 +7437,7 @@
                 <w:szCs w:val="22"/>
               </w:rPr>
             </w:pPr>
+            <w:proofErr w:type="spellStart"/>
             <w:r>
               <w:rPr>
                 <w:b w:val="0"/>
@@ -5423,6 +7446,7 @@
               </w:rPr>
               <w:t>AggiungiCartaControl</w:t>
             </w:r>
+            <w:proofErr w:type="spellEnd"/>
           </w:p>
         </w:tc>
       </w:tr>
@@ -5466,6 +7490,7 @@
                 <w:szCs w:val="22"/>
               </w:rPr>
             </w:pPr>
+            <w:proofErr w:type="spellStart"/>
             <w:r>
               <w:rPr>
                 <w:b w:val="0"/>
@@ -5474,6 +7499,7 @@
               </w:rPr>
               <w:t>db</w:t>
             </w:r>
+            <w:proofErr w:type="spellEnd"/>
           </w:p>
         </w:tc>
       </w:tr>
@@ -5590,13 +7616,51 @@
               </w:rPr>
               <w:t xml:space="preserve">nserisce il </w:t>
             </w:r>
-            <w:r>
-              <w:rPr>
-                <w:b w:val="0"/>
-                <w:sz w:val="22"/>
-                <w:szCs w:val="22"/>
-              </w:rPr>
-              <w:t>numeroCarta=”4025987475987475”, il NomeProprietario  =””</w:t>
+            <w:proofErr w:type="spellStart"/>
+            <w:r>
+              <w:rPr>
+                <w:b w:val="0"/>
+                <w:sz w:val="22"/>
+                <w:szCs w:val="22"/>
+              </w:rPr>
+              <w:t>numeroCarta</w:t>
+            </w:r>
+            <w:proofErr w:type="spellEnd"/>
+            <w:r>
+              <w:rPr>
+                <w:b w:val="0"/>
+                <w:sz w:val="22"/>
+                <w:szCs w:val="22"/>
+              </w:rPr>
+              <w:t xml:space="preserve">=”4025987475987475”, il </w:t>
+            </w:r>
+            <w:proofErr w:type="spellStart"/>
+            <w:proofErr w:type="gramStart"/>
+            <w:r>
+              <w:rPr>
+                <w:b w:val="0"/>
+                <w:sz w:val="22"/>
+                <w:szCs w:val="22"/>
+              </w:rPr>
+              <w:t>NomeProprietario</w:t>
+            </w:r>
+            <w:proofErr w:type="spellEnd"/>
+            <w:r>
+              <w:rPr>
+                <w:b w:val="0"/>
+                <w:sz w:val="22"/>
+                <w:szCs w:val="22"/>
+              </w:rPr>
+              <w:t xml:space="preserve">  =</w:t>
+            </w:r>
+            <w:proofErr w:type="gramEnd"/>
+            <w:r>
+              <w:rPr>
+                <w:b w:val="0"/>
+                <w:sz w:val="22"/>
+                <w:szCs w:val="22"/>
+              </w:rPr>
+              <w:t>””</w:t>
             </w:r>
             <w:r>
               <w:rPr>
@@ -5612,7 +7676,25 @@
                 <w:sz w:val="22"/>
                 <w:szCs w:val="22"/>
               </w:rPr>
-              <w:t xml:space="preserve"> e il CVcode=”</w:t>
+              <w:t xml:space="preserve"> e il </w:t>
+            </w:r>
+            <w:proofErr w:type="spellStart"/>
+            <w:r>
+              <w:rPr>
+                <w:b w:val="0"/>
+                <w:sz w:val="22"/>
+                <w:szCs w:val="22"/>
+              </w:rPr>
+              <w:t>CVcode</w:t>
+            </w:r>
+            <w:proofErr w:type="spellEnd"/>
+            <w:r>
+              <w:rPr>
+                <w:b w:val="0"/>
+                <w:sz w:val="22"/>
+                <w:szCs w:val="22"/>
+              </w:rPr>
+              <w:t>=”</w:t>
             </w:r>
             <w:r>
               <w:rPr>
@@ -5712,9 +7794,11 @@
         </w:numPr>
         <w:ind w:left="576" w:hanging="576"/>
       </w:pPr>
+      <w:bookmarkStart w:id="11" w:name="_Toc504210532"/>
       <w:r>
         <w:t>TC_2.1.4</w:t>
       </w:r>
+      <w:bookmarkEnd w:id="11"/>
     </w:p>
     <w:tbl>
       <w:tblPr>
@@ -5823,6 +7907,7 @@
                 <w:szCs w:val="22"/>
               </w:rPr>
             </w:pPr>
+            <w:proofErr w:type="spellStart"/>
             <w:r>
               <w:rPr>
                 <w:b w:val="0"/>
@@ -5831,6 +7916,7 @@
               </w:rPr>
               <w:t>aggiungiCarta.jsp</w:t>
             </w:r>
+            <w:proofErr w:type="spellEnd"/>
           </w:p>
         </w:tc>
       </w:tr>
@@ -5871,6 +7957,7 @@
                 <w:szCs w:val="22"/>
               </w:rPr>
             </w:pPr>
+            <w:proofErr w:type="spellStart"/>
             <w:r>
               <w:rPr>
                 <w:b w:val="0"/>
@@ -5879,6 +7966,7 @@
               </w:rPr>
               <w:t>AggiungiCartaControl</w:t>
             </w:r>
+            <w:proofErr w:type="spellEnd"/>
           </w:p>
         </w:tc>
       </w:tr>
@@ -5922,6 +8010,7 @@
                 <w:szCs w:val="22"/>
               </w:rPr>
             </w:pPr>
+            <w:proofErr w:type="spellStart"/>
             <w:r>
               <w:rPr>
                 <w:b w:val="0"/>
@@ -5930,6 +8019,7 @@
               </w:rPr>
               <w:t>db</w:t>
             </w:r>
+            <w:proofErr w:type="spellEnd"/>
           </w:p>
         </w:tc>
       </w:tr>
@@ -6046,13 +8136,69 @@
               </w:rPr>
               <w:t xml:space="preserve">nserisce il </w:t>
             </w:r>
-            <w:r>
-              <w:rPr>
-                <w:b w:val="0"/>
-                <w:sz w:val="22"/>
-                <w:szCs w:val="22"/>
-              </w:rPr>
-              <w:t>numeroCarta=”4025987475987475”, il NomeProprietario  =”Antonio Spera”  e il CVcode=”123”</w:t>
+            <w:proofErr w:type="spellStart"/>
+            <w:r>
+              <w:rPr>
+                <w:b w:val="0"/>
+                <w:sz w:val="22"/>
+                <w:szCs w:val="22"/>
+              </w:rPr>
+              <w:t>numeroCarta</w:t>
+            </w:r>
+            <w:proofErr w:type="spellEnd"/>
+            <w:r>
+              <w:rPr>
+                <w:b w:val="0"/>
+                <w:sz w:val="22"/>
+                <w:szCs w:val="22"/>
+              </w:rPr>
+              <w:t xml:space="preserve">=”4025987475987475”, il </w:t>
+            </w:r>
+            <w:proofErr w:type="spellStart"/>
+            <w:proofErr w:type="gramStart"/>
+            <w:r>
+              <w:rPr>
+                <w:b w:val="0"/>
+                <w:sz w:val="22"/>
+                <w:szCs w:val="22"/>
+              </w:rPr>
+              <w:t>NomeProprietario</w:t>
+            </w:r>
+            <w:proofErr w:type="spellEnd"/>
+            <w:r>
+              <w:rPr>
+                <w:b w:val="0"/>
+                <w:sz w:val="22"/>
+                <w:szCs w:val="22"/>
+              </w:rPr>
+              <w:t xml:space="preserve">  =</w:t>
+            </w:r>
+            <w:proofErr w:type="gramEnd"/>
+            <w:r>
+              <w:rPr>
+                <w:b w:val="0"/>
+                <w:sz w:val="22"/>
+                <w:szCs w:val="22"/>
+              </w:rPr>
+              <w:t xml:space="preserve">”Antonio Spera”  e il </w:t>
+            </w:r>
+            <w:proofErr w:type="spellStart"/>
+            <w:r>
+              <w:rPr>
+                <w:b w:val="0"/>
+                <w:sz w:val="22"/>
+                <w:szCs w:val="22"/>
+              </w:rPr>
+              <w:t>CVcode</w:t>
+            </w:r>
+            <w:proofErr w:type="spellEnd"/>
+            <w:r>
+              <w:rPr>
+                <w:b w:val="0"/>
+                <w:sz w:val="22"/>
+                <w:szCs w:val="22"/>
+              </w:rPr>
+              <w:t>=”123”</w:t>
             </w:r>
           </w:p>
         </w:tc>
@@ -6128,6 +8274,8 @@
       <w:pPr>
         <w:pStyle w:val="Titolo1"/>
       </w:pPr>
+      <w:bookmarkStart w:id="12" w:name="_Toc504210533"/>
+      <w:proofErr w:type="spellStart"/>
       <w:r>
         <w:lastRenderedPageBreak/>
         <w:t>TC_</w:t>
@@ -6135,6 +8283,8 @@
       <w:r>
         <w:t>InserisciNuovoIndirizzo</w:t>
       </w:r>
+      <w:bookmarkEnd w:id="12"/>
+      <w:proofErr w:type="spellEnd"/>
     </w:p>
     <w:p>
       <w:pPr>
@@ -6156,9 +8306,11 @@
         </w:numPr>
         <w:ind w:left="576" w:hanging="576"/>
       </w:pPr>
+      <w:bookmarkStart w:id="13" w:name="_Toc504210534"/>
       <w:r>
         <w:t>TC_3.1.1</w:t>
       </w:r>
+      <w:bookmarkEnd w:id="13"/>
     </w:p>
     <w:tbl>
       <w:tblPr>
@@ -6267,6 +8419,7 @@
                 <w:szCs w:val="22"/>
               </w:rPr>
             </w:pPr>
+            <w:proofErr w:type="spellStart"/>
             <w:r>
               <w:rPr>
                 <w:b w:val="0"/>
@@ -6275,6 +8428,7 @@
               </w:rPr>
               <w:t>aggiungiIndirizzo.jsp</w:t>
             </w:r>
+            <w:proofErr w:type="spellEnd"/>
           </w:p>
         </w:tc>
       </w:tr>
@@ -6315,6 +8469,7 @@
                 <w:szCs w:val="22"/>
               </w:rPr>
             </w:pPr>
+            <w:proofErr w:type="spellStart"/>
             <w:r>
               <w:rPr>
                 <w:b w:val="0"/>
@@ -6323,6 +8478,7 @@
               </w:rPr>
               <w:t>AggIndirizzoControl</w:t>
             </w:r>
+            <w:proofErr w:type="spellEnd"/>
           </w:p>
         </w:tc>
       </w:tr>
@@ -6366,6 +8522,7 @@
                 <w:szCs w:val="22"/>
               </w:rPr>
             </w:pPr>
+            <w:proofErr w:type="spellStart"/>
             <w:r>
               <w:rPr>
                 <w:b w:val="0"/>
@@ -6374,6 +8531,7 @@
               </w:rPr>
               <w:t>db</w:t>
             </w:r>
+            <w:proofErr w:type="spellEnd"/>
           </w:p>
         </w:tc>
       </w:tr>
@@ -6574,9 +8732,11 @@
           <w:numId w:val="0"/>
         </w:numPr>
       </w:pPr>
+      <w:bookmarkStart w:id="14" w:name="_Toc504210535"/>
       <w:r>
         <w:t>TC_3.1.2</w:t>
       </w:r>
+      <w:bookmarkEnd w:id="14"/>
     </w:p>
     <w:tbl>
       <w:tblPr>
@@ -6685,6 +8845,7 @@
                 <w:szCs w:val="22"/>
               </w:rPr>
             </w:pPr>
+            <w:proofErr w:type="spellStart"/>
             <w:r>
               <w:rPr>
                 <w:b w:val="0"/>
@@ -6693,6 +8854,7 @@
               </w:rPr>
               <w:t>aggiungiIndirizzo.jsp</w:t>
             </w:r>
+            <w:proofErr w:type="spellEnd"/>
           </w:p>
         </w:tc>
       </w:tr>
@@ -6733,6 +8895,7 @@
                 <w:szCs w:val="22"/>
               </w:rPr>
             </w:pPr>
+            <w:proofErr w:type="spellStart"/>
             <w:r>
               <w:rPr>
                 <w:b w:val="0"/>
@@ -6741,6 +8904,7 @@
               </w:rPr>
               <w:t>AggIndirizzoControl</w:t>
             </w:r>
+            <w:proofErr w:type="spellEnd"/>
           </w:p>
         </w:tc>
       </w:tr>
@@ -6784,6 +8948,7 @@
                 <w:szCs w:val="22"/>
               </w:rPr>
             </w:pPr>
+            <w:proofErr w:type="spellStart"/>
             <w:r>
               <w:rPr>
                 <w:b w:val="0"/>
@@ -6792,6 +8957,7 @@
               </w:rPr>
               <w:t>db</w:t>
             </w:r>
+            <w:proofErr w:type="spellEnd"/>
           </w:p>
         </w:tc>
       </w:tr>
@@ -7026,8 +9192,18 @@
                 <w:sz w:val="22"/>
                 <w:szCs w:val="22"/>
               </w:rPr>
-              <w:t xml:space="preserve"> erraro</w:t>
-            </w:r>
+              <w:t xml:space="preserve"> </w:t>
+            </w:r>
+            <w:proofErr w:type="spellStart"/>
+            <w:r>
+              <w:rPr>
+                <w:b w:val="0"/>
+                <w:sz w:val="22"/>
+                <w:szCs w:val="22"/>
+              </w:rPr>
+              <w:t>erraro</w:t>
+            </w:r>
+            <w:proofErr w:type="spellEnd"/>
             <w:r>
               <w:rPr>
                 <w:b w:val="0"/>
@@ -7082,10 +9258,12 @@
         </w:numPr>
         <w:ind w:left="576" w:hanging="576"/>
       </w:pPr>
+      <w:bookmarkStart w:id="15" w:name="_Toc504210536"/>
       <w:r>
         <w:lastRenderedPageBreak/>
         <w:t>TC_3.1.3</w:t>
       </w:r>
+      <w:bookmarkEnd w:id="15"/>
     </w:p>
     <w:tbl>
       <w:tblPr>
@@ -7194,6 +9372,7 @@
                 <w:szCs w:val="22"/>
               </w:rPr>
             </w:pPr>
+            <w:proofErr w:type="spellStart"/>
             <w:r>
               <w:rPr>
                 <w:b w:val="0"/>
@@ -7202,6 +9381,7 @@
               </w:rPr>
               <w:t>aggiungiIndirizzo.jsp</w:t>
             </w:r>
+            <w:proofErr w:type="spellEnd"/>
           </w:p>
         </w:tc>
       </w:tr>
@@ -7242,6 +9422,7 @@
                 <w:szCs w:val="22"/>
               </w:rPr>
             </w:pPr>
+            <w:proofErr w:type="spellStart"/>
             <w:r>
               <w:rPr>
                 <w:b w:val="0"/>
@@ -7250,6 +9431,7 @@
               </w:rPr>
               <w:t>AggIndirizzoControl</w:t>
             </w:r>
+            <w:proofErr w:type="spellEnd"/>
           </w:p>
         </w:tc>
       </w:tr>
@@ -7293,6 +9475,7 @@
                 <w:szCs w:val="22"/>
               </w:rPr>
             </w:pPr>
+            <w:proofErr w:type="spellStart"/>
             <w:r>
               <w:rPr>
                 <w:b w:val="0"/>
@@ -7301,6 +9484,7 @@
               </w:rPr>
               <w:t>db</w:t>
             </w:r>
+            <w:proofErr w:type="spellEnd"/>
           </w:p>
         </w:tc>
       </w:tr>
@@ -7447,8 +9631,18 @@
                 <w:sz w:val="22"/>
                 <w:szCs w:val="22"/>
               </w:rPr>
-              <w:t>”, la via = “giovanni</w:t>
-            </w:r>
+              <w:t>”, la via = “</w:t>
+            </w:r>
+            <w:proofErr w:type="spellStart"/>
+            <w:r>
+              <w:rPr>
+                <w:b w:val="0"/>
+                <w:sz w:val="22"/>
+                <w:szCs w:val="22"/>
+              </w:rPr>
+              <w:t>giovanni</w:t>
+            </w:r>
+            <w:proofErr w:type="spellEnd"/>
             <w:r>
               <w:rPr>
                 <w:b w:val="0"/>
@@ -7559,7 +9753,25 @@
                 <w:sz w:val="22"/>
                 <w:szCs w:val="22"/>
               </w:rPr>
-              <w:t xml:space="preserve"> erraro e segnala la mancata compilazione dei restanti campi</w:t>
+              <w:t xml:space="preserve"> </w:t>
+            </w:r>
+            <w:proofErr w:type="spellStart"/>
+            <w:r>
+              <w:rPr>
+                <w:b w:val="0"/>
+                <w:sz w:val="22"/>
+                <w:szCs w:val="22"/>
+              </w:rPr>
+              <w:t>erraro</w:t>
+            </w:r>
+            <w:proofErr w:type="spellEnd"/>
+            <w:r>
+              <w:rPr>
+                <w:b w:val="0"/>
+                <w:sz w:val="22"/>
+                <w:szCs w:val="22"/>
+              </w:rPr>
+              <w:t xml:space="preserve"> e segnala la mancata compilazione dei restanti campi</w:t>
             </w:r>
           </w:p>
         </w:tc>
@@ -7585,12 +9797,14 @@
         </w:numPr>
         <w:ind w:left="576" w:hanging="576"/>
       </w:pPr>
+      <w:bookmarkStart w:id="16" w:name="_Toc504210537"/>
       <w:r>
         <w:t xml:space="preserve">TC_ </w:t>
       </w:r>
       <w:r>
         <w:t>3.1.4</w:t>
       </w:r>
+      <w:bookmarkEnd w:id="16"/>
     </w:p>
     <w:tbl>
       <w:tblPr>
@@ -7699,6 +9913,7 @@
                 <w:szCs w:val="22"/>
               </w:rPr>
             </w:pPr>
+            <w:proofErr w:type="spellStart"/>
             <w:r>
               <w:rPr>
                 <w:b w:val="0"/>
@@ -7707,6 +9922,7 @@
               </w:rPr>
               <w:t>aggiungiIndirizzo.jsp</w:t>
             </w:r>
+            <w:proofErr w:type="spellEnd"/>
           </w:p>
         </w:tc>
       </w:tr>
@@ -7747,6 +9963,7 @@
                 <w:szCs w:val="22"/>
               </w:rPr>
             </w:pPr>
+            <w:proofErr w:type="spellStart"/>
             <w:r>
               <w:rPr>
                 <w:b w:val="0"/>
@@ -7755,6 +9972,7 @@
               </w:rPr>
               <w:t>AggIndirizzoControl</w:t>
             </w:r>
+            <w:proofErr w:type="spellEnd"/>
           </w:p>
         </w:tc>
       </w:tr>
@@ -7798,6 +10016,7 @@
                 <w:szCs w:val="22"/>
               </w:rPr>
             </w:pPr>
+            <w:proofErr w:type="spellStart"/>
             <w:r>
               <w:rPr>
                 <w:b w:val="0"/>
@@ -7806,6 +10025,7 @@
               </w:rPr>
               <w:t>db</w:t>
             </w:r>
+            <w:proofErr w:type="spellEnd"/>
           </w:p>
         </w:tc>
       </w:tr>
@@ -7952,7 +10172,25 @@
                 <w:sz w:val="22"/>
                 <w:szCs w:val="22"/>
               </w:rPr>
-              <w:t>”, la via = “giovanni battaglia”</w:t>
+              <w:t>”, la via = “</w:t>
+            </w:r>
+            <w:proofErr w:type="spellStart"/>
+            <w:r>
+              <w:rPr>
+                <w:b w:val="0"/>
+                <w:sz w:val="22"/>
+                <w:szCs w:val="22"/>
+              </w:rPr>
+              <w:t>giovanni</w:t>
+            </w:r>
+            <w:proofErr w:type="spellEnd"/>
+            <w:r>
+              <w:rPr>
+                <w:b w:val="0"/>
+                <w:sz w:val="22"/>
+                <w:szCs w:val="22"/>
+              </w:rPr>
+              <w:t xml:space="preserve"> battaglia”</w:t>
             </w:r>
             <w:r>
               <w:rPr>
@@ -8048,7 +10286,25 @@
                 <w:sz w:val="22"/>
                 <w:szCs w:val="22"/>
               </w:rPr>
-              <w:t>l’inserimento del nuovo indirizzo e mostra a video il campo città erraro e segnala la mancata compilazione dei restanti campi</w:t>
+              <w:t xml:space="preserve">l’inserimento del nuovo indirizzo e mostra a video il campo città </w:t>
+            </w:r>
+            <w:proofErr w:type="spellStart"/>
+            <w:r>
+              <w:rPr>
+                <w:b w:val="0"/>
+                <w:sz w:val="22"/>
+                <w:szCs w:val="22"/>
+              </w:rPr>
+              <w:t>erraro</w:t>
+            </w:r>
+            <w:proofErr w:type="spellEnd"/>
+            <w:r>
+              <w:rPr>
+                <w:b w:val="0"/>
+                <w:sz w:val="22"/>
+                <w:szCs w:val="22"/>
+              </w:rPr>
+              <w:t xml:space="preserve"> e segnala la mancata compilazione dei restanti campi</w:t>
             </w:r>
           </w:p>
         </w:tc>
@@ -8128,10 +10384,12 @@
         </w:numPr>
         <w:ind w:left="576" w:hanging="576"/>
       </w:pPr>
+      <w:bookmarkStart w:id="17" w:name="_Toc504210538"/>
       <w:r>
         <w:lastRenderedPageBreak/>
         <w:t>TC_3.1.5</w:t>
       </w:r>
+      <w:bookmarkEnd w:id="17"/>
     </w:p>
     <w:tbl>
       <w:tblPr>
@@ -8240,6 +10498,7 @@
                 <w:szCs w:val="22"/>
               </w:rPr>
             </w:pPr>
+            <w:proofErr w:type="spellStart"/>
             <w:r>
               <w:rPr>
                 <w:b w:val="0"/>
@@ -8248,6 +10507,7 @@
               </w:rPr>
               <w:t>aggiungiIndirizzo.jsp</w:t>
             </w:r>
+            <w:proofErr w:type="spellEnd"/>
           </w:p>
         </w:tc>
       </w:tr>
@@ -8288,6 +10548,7 @@
                 <w:szCs w:val="22"/>
               </w:rPr>
             </w:pPr>
+            <w:proofErr w:type="spellStart"/>
             <w:r>
               <w:rPr>
                 <w:b w:val="0"/>
@@ -8296,6 +10557,7 @@
               </w:rPr>
               <w:t>AggIndirizzoControl</w:t>
             </w:r>
+            <w:proofErr w:type="spellEnd"/>
           </w:p>
         </w:tc>
       </w:tr>
@@ -8339,6 +10601,7 @@
                 <w:szCs w:val="22"/>
               </w:rPr>
             </w:pPr>
+            <w:proofErr w:type="spellStart"/>
             <w:r>
               <w:rPr>
                 <w:b w:val="0"/>
@@ -8347,6 +10610,7 @@
               </w:rPr>
               <w:t>db</w:t>
             </w:r>
+            <w:proofErr w:type="spellEnd"/>
           </w:p>
         </w:tc>
       </w:tr>
@@ -8493,7 +10757,25 @@
                 <w:sz w:val="22"/>
                 <w:szCs w:val="22"/>
               </w:rPr>
-              <w:t>”, la via = “giovanni battaglia”</w:t>
+              <w:t>”, la via = “</w:t>
+            </w:r>
+            <w:proofErr w:type="spellStart"/>
+            <w:r>
+              <w:rPr>
+                <w:b w:val="0"/>
+                <w:sz w:val="22"/>
+                <w:szCs w:val="22"/>
+              </w:rPr>
+              <w:t>giovanni</w:t>
+            </w:r>
+            <w:proofErr w:type="spellEnd"/>
+            <w:r>
+              <w:rPr>
+                <w:b w:val="0"/>
+                <w:sz w:val="22"/>
+                <w:szCs w:val="22"/>
+              </w:rPr>
+              <w:t xml:space="preserve"> battaglia”</w:t>
             </w:r>
             <w:r>
               <w:rPr>
@@ -8629,7 +10911,43 @@
                 <w:sz w:val="22"/>
                 <w:szCs w:val="22"/>
               </w:rPr>
-              <w:t>l’inserimento del nuovo indirizzo e mostra a video il campo cap erraro e segnala la mancata compilazione dei restanti campi</w:t>
+              <w:t xml:space="preserve">l’inserimento del nuovo indirizzo e mostra a video il campo </w:t>
+            </w:r>
+            <w:proofErr w:type="spellStart"/>
+            <w:r>
+              <w:rPr>
+                <w:b w:val="0"/>
+                <w:sz w:val="22"/>
+                <w:szCs w:val="22"/>
+              </w:rPr>
+              <w:t>cap</w:t>
+            </w:r>
+            <w:proofErr w:type="spellEnd"/>
+            <w:r>
+              <w:rPr>
+                <w:b w:val="0"/>
+                <w:sz w:val="22"/>
+                <w:szCs w:val="22"/>
+              </w:rPr>
+              <w:t xml:space="preserve"> </w:t>
+            </w:r>
+            <w:proofErr w:type="spellStart"/>
+            <w:r>
+              <w:rPr>
+                <w:b w:val="0"/>
+                <w:sz w:val="22"/>
+                <w:szCs w:val="22"/>
+              </w:rPr>
+              <w:t>erraro</w:t>
+            </w:r>
+            <w:proofErr w:type="spellEnd"/>
+            <w:r>
+              <w:rPr>
+                <w:b w:val="0"/>
+                <w:sz w:val="22"/>
+                <w:szCs w:val="22"/>
+              </w:rPr>
+              <w:t xml:space="preserve"> e segnala la mancata compilazione dei restanti campi</w:t>
             </w:r>
           </w:p>
         </w:tc>
@@ -8657,9 +10975,11 @@
         </w:numPr>
         <w:ind w:left="576" w:hanging="576"/>
       </w:pPr>
+      <w:bookmarkStart w:id="18" w:name="_Toc504210539"/>
       <w:r>
         <w:t>TC_3.1.6</w:t>
       </w:r>
+      <w:bookmarkEnd w:id="18"/>
     </w:p>
     <w:tbl>
       <w:tblPr>
@@ -8768,6 +11088,7 @@
                 <w:szCs w:val="22"/>
               </w:rPr>
             </w:pPr>
+            <w:proofErr w:type="spellStart"/>
             <w:r>
               <w:rPr>
                 <w:b w:val="0"/>
@@ -8776,6 +11097,7 @@
               </w:rPr>
               <w:t>aggiungiIndirizzo.jsp</w:t>
             </w:r>
+            <w:proofErr w:type="spellEnd"/>
           </w:p>
         </w:tc>
       </w:tr>
@@ -8816,6 +11138,7 @@
                 <w:szCs w:val="22"/>
               </w:rPr>
             </w:pPr>
+            <w:proofErr w:type="spellStart"/>
             <w:r>
               <w:rPr>
                 <w:b w:val="0"/>
@@ -8824,6 +11147,7 @@
               </w:rPr>
               <w:t>AggIndirizzoControl</w:t>
             </w:r>
+            <w:proofErr w:type="spellEnd"/>
           </w:p>
         </w:tc>
       </w:tr>
@@ -8867,6 +11191,7 @@
                 <w:szCs w:val="22"/>
               </w:rPr>
             </w:pPr>
+            <w:proofErr w:type="spellStart"/>
             <w:r>
               <w:rPr>
                 <w:b w:val="0"/>
@@ -8875,6 +11200,7 @@
               </w:rPr>
               <w:t>db</w:t>
             </w:r>
+            <w:proofErr w:type="spellEnd"/>
           </w:p>
         </w:tc>
       </w:tr>
@@ -9021,7 +11347,25 @@
                 <w:sz w:val="22"/>
                 <w:szCs w:val="22"/>
               </w:rPr>
-              <w:t>”, la via = “giovanni battaglia”</w:t>
+              <w:t>”, la via = “</w:t>
+            </w:r>
+            <w:proofErr w:type="spellStart"/>
+            <w:r>
+              <w:rPr>
+                <w:b w:val="0"/>
+                <w:sz w:val="22"/>
+                <w:szCs w:val="22"/>
+              </w:rPr>
+              <w:t>giovanni</w:t>
+            </w:r>
+            <w:proofErr w:type="spellEnd"/>
+            <w:r>
+              <w:rPr>
+                <w:b w:val="0"/>
+                <w:sz w:val="22"/>
+                <w:szCs w:val="22"/>
+              </w:rPr>
+              <w:t xml:space="preserve"> battaglia”</w:t>
             </w:r>
             <w:r>
               <w:rPr>
@@ -9077,7 +11421,25 @@
                 <w:sz w:val="22"/>
                 <w:szCs w:val="22"/>
               </w:rPr>
-              <w:t>80034”, Telefono=”sdaseq3434423”</w:t>
+              <w:t>80034”, Telefono</w:t>
+            </w:r>
+            <w:proofErr w:type="gramStart"/>
+            <w:r>
+              <w:rPr>
+                <w:b w:val="0"/>
+                <w:sz w:val="22"/>
+                <w:szCs w:val="22"/>
+              </w:rPr>
+              <w:t>=”sdaseq</w:t>
+            </w:r>
+            <w:proofErr w:type="gramEnd"/>
+            <w:r>
+              <w:rPr>
+                <w:b w:val="0"/>
+                <w:sz w:val="22"/>
+                <w:szCs w:val="22"/>
+              </w:rPr>
+              <w:t>3434423”</w:t>
             </w:r>
           </w:p>
         </w:tc>
@@ -9149,8 +11511,18 @@
                 <w:sz w:val="22"/>
                 <w:szCs w:val="22"/>
               </w:rPr>
-              <w:t>l’inserimento del nuovo indirizzo e mostra a video il campo telefono erraro</w:t>
-            </w:r>
+              <w:t xml:space="preserve">l’inserimento del nuovo indirizzo e mostra a video il campo telefono </w:t>
+            </w:r>
+            <w:proofErr w:type="spellStart"/>
+            <w:r>
+              <w:rPr>
+                <w:b w:val="0"/>
+                <w:sz w:val="22"/>
+                <w:szCs w:val="22"/>
+              </w:rPr>
+              <w:t>erraro</w:t>
+            </w:r>
+            <w:proofErr w:type="spellEnd"/>
           </w:p>
         </w:tc>
       </w:tr>
@@ -9199,10 +11571,12 @@
         </w:numPr>
         <w:ind w:left="576" w:hanging="576"/>
       </w:pPr>
+      <w:bookmarkStart w:id="19" w:name="_Toc504210540"/>
       <w:r>
         <w:lastRenderedPageBreak/>
         <w:t>TC_3.1.7</w:t>
       </w:r>
+      <w:bookmarkEnd w:id="19"/>
     </w:p>
     <w:tbl>
       <w:tblPr>
@@ -9311,6 +11685,7 @@
                 <w:szCs w:val="22"/>
               </w:rPr>
             </w:pPr>
+            <w:proofErr w:type="spellStart"/>
             <w:r>
               <w:rPr>
                 <w:b w:val="0"/>
@@ -9319,6 +11694,7 @@
               </w:rPr>
               <w:t>aggiungiIndirizzo.jsp</w:t>
             </w:r>
+            <w:proofErr w:type="spellEnd"/>
           </w:p>
         </w:tc>
       </w:tr>
@@ -9359,6 +11735,7 @@
                 <w:szCs w:val="22"/>
               </w:rPr>
             </w:pPr>
+            <w:proofErr w:type="spellStart"/>
             <w:r>
               <w:rPr>
                 <w:b w:val="0"/>
@@ -9367,6 +11744,7 @@
               </w:rPr>
               <w:t>AggIndirizzoControl</w:t>
             </w:r>
+            <w:proofErr w:type="spellEnd"/>
           </w:p>
         </w:tc>
       </w:tr>
@@ -9410,6 +11788,7 @@
                 <w:szCs w:val="22"/>
               </w:rPr>
             </w:pPr>
+            <w:proofErr w:type="spellStart"/>
             <w:r>
               <w:rPr>
                 <w:b w:val="0"/>
@@ -9418,6 +11797,7 @@
               </w:rPr>
               <w:t>db</w:t>
             </w:r>
+            <w:proofErr w:type="spellEnd"/>
           </w:p>
         </w:tc>
       </w:tr>
@@ -9564,7 +11944,25 @@
                 <w:sz w:val="22"/>
                 <w:szCs w:val="22"/>
               </w:rPr>
-              <w:t>”, la via = “giovanni battaglia”</w:t>
+              <w:t>”, la via = “</w:t>
+            </w:r>
+            <w:proofErr w:type="spellStart"/>
+            <w:r>
+              <w:rPr>
+                <w:b w:val="0"/>
+                <w:sz w:val="22"/>
+                <w:szCs w:val="22"/>
+              </w:rPr>
+              <w:t>giovanni</w:t>
+            </w:r>
+            <w:proofErr w:type="spellEnd"/>
+            <w:r>
+              <w:rPr>
+                <w:b w:val="0"/>
+                <w:sz w:val="22"/>
+                <w:szCs w:val="22"/>
+              </w:rPr>
+              <w:t xml:space="preserve"> battaglia”</w:t>
             </w:r>
             <w:r>
               <w:rPr>
@@ -9620,23 +12018,7 @@
                 <w:sz w:val="22"/>
                 <w:szCs w:val="22"/>
               </w:rPr>
-              <w:t>80034”, Telefono=”</w:t>
-            </w:r>
-            <w:r>
-              <w:rPr>
-                <w:b w:val="0"/>
-                <w:sz w:val="22"/>
-                <w:szCs w:val="22"/>
-              </w:rPr>
-              <w:t>1234567890</w:t>
-            </w:r>
-            <w:r>
-              <w:rPr>
-                <w:b w:val="0"/>
-                <w:sz w:val="22"/>
-                <w:szCs w:val="22"/>
-              </w:rPr>
-              <w:t>”</w:t>
+              <w:t>80034”, Telefono=”1234567890”</w:t>
             </w:r>
           </w:p>
         </w:tc>
@@ -9907,10 +12289,12 @@
       <w:pPr>
         <w:pStyle w:val="Titolo1"/>
       </w:pPr>
+      <w:bookmarkStart w:id="20" w:name="_Toc504210541"/>
       <w:r>
         <w:lastRenderedPageBreak/>
         <w:t>Ricerca prodotto</w:t>
       </w:r>
+      <w:bookmarkEnd w:id="20"/>
     </w:p>
     <w:p>
       <w:pPr>
@@ -9921,9 +12305,11 @@
         </w:numPr>
         <w:ind w:left="576" w:hanging="576"/>
       </w:pPr>
+      <w:bookmarkStart w:id="21" w:name="_Toc504210542"/>
       <w:r>
         <w:t>TC_4.1.1</w:t>
       </w:r>
+      <w:bookmarkEnd w:id="21"/>
     </w:p>
     <w:tbl>
       <w:tblPr>
@@ -10039,14 +12425,34 @@
                 <w:szCs w:val="22"/>
               </w:rPr>
             </w:pPr>
-            <w:r>
-              <w:rPr>
-                <w:b w:val="0"/>
-                <w:sz w:val="22"/>
-                <w:szCs w:val="22"/>
-              </w:rPr>
-              <w:t>Header.jsp/catalogo.jsp</w:t>
-            </w:r>
+            <w:proofErr w:type="spellStart"/>
+            <w:r>
+              <w:rPr>
+                <w:b w:val="0"/>
+                <w:sz w:val="22"/>
+                <w:szCs w:val="22"/>
+              </w:rPr>
+              <w:t>Header.jsp</w:t>
+            </w:r>
+            <w:proofErr w:type="spellEnd"/>
+            <w:r>
+              <w:rPr>
+                <w:b w:val="0"/>
+                <w:sz w:val="22"/>
+                <w:szCs w:val="22"/>
+              </w:rPr>
+              <w:t>/</w:t>
+            </w:r>
+            <w:proofErr w:type="spellStart"/>
+            <w:r>
+              <w:rPr>
+                <w:b w:val="0"/>
+                <w:sz w:val="22"/>
+                <w:szCs w:val="22"/>
+              </w:rPr>
+              <w:t>catalogo.jsp</w:t>
+            </w:r>
+            <w:proofErr w:type="spellEnd"/>
           </w:p>
         </w:tc>
       </w:tr>
@@ -10087,6 +12493,7 @@
                 <w:szCs w:val="22"/>
               </w:rPr>
             </w:pPr>
+            <w:proofErr w:type="spellStart"/>
             <w:r>
               <w:rPr>
                 <w:b w:val="0"/>
@@ -10095,6 +12502,7 @@
               </w:rPr>
               <w:t>RicercaProdottoControl</w:t>
             </w:r>
+            <w:proofErr w:type="spellEnd"/>
           </w:p>
         </w:tc>
       </w:tr>
@@ -10138,6 +12546,7 @@
                 <w:szCs w:val="22"/>
               </w:rPr>
             </w:pPr>
+            <w:proofErr w:type="spellStart"/>
             <w:r>
               <w:rPr>
                 <w:b w:val="0"/>
@@ -10146,6 +12555,7 @@
               </w:rPr>
               <w:t>db</w:t>
             </w:r>
+            <w:proofErr w:type="spellEnd"/>
           </w:p>
         </w:tc>
       </w:tr>
@@ -10340,9 +12750,11 @@
         </w:numPr>
         <w:ind w:left="576" w:hanging="576"/>
       </w:pPr>
+      <w:bookmarkStart w:id="22" w:name="_Toc504210543"/>
       <w:r>
         <w:t>TC_4.1.2</w:t>
       </w:r>
+      <w:bookmarkEnd w:id="22"/>
     </w:p>
     <w:tbl>
       <w:tblPr>
@@ -10446,14 +12858,34 @@
                 <w:szCs w:val="22"/>
               </w:rPr>
             </w:pPr>
-            <w:r>
-              <w:rPr>
-                <w:b w:val="0"/>
-                <w:sz w:val="22"/>
-                <w:szCs w:val="22"/>
-              </w:rPr>
-              <w:t>Header.jsp/catalogo.jsp</w:t>
-            </w:r>
+            <w:proofErr w:type="spellStart"/>
+            <w:r>
+              <w:rPr>
+                <w:b w:val="0"/>
+                <w:sz w:val="22"/>
+                <w:szCs w:val="22"/>
+              </w:rPr>
+              <w:t>Header.jsp</w:t>
+            </w:r>
+            <w:proofErr w:type="spellEnd"/>
+            <w:r>
+              <w:rPr>
+                <w:b w:val="0"/>
+                <w:sz w:val="22"/>
+                <w:szCs w:val="22"/>
+              </w:rPr>
+              <w:t>/</w:t>
+            </w:r>
+            <w:proofErr w:type="spellStart"/>
+            <w:r>
+              <w:rPr>
+                <w:b w:val="0"/>
+                <w:sz w:val="22"/>
+                <w:szCs w:val="22"/>
+              </w:rPr>
+              <w:t>catalogo.jsp</w:t>
+            </w:r>
+            <w:proofErr w:type="spellEnd"/>
           </w:p>
         </w:tc>
       </w:tr>
@@ -10494,6 +12926,7 @@
                 <w:szCs w:val="22"/>
               </w:rPr>
             </w:pPr>
+            <w:proofErr w:type="spellStart"/>
             <w:r>
               <w:rPr>
                 <w:b w:val="0"/>
@@ -10502,6 +12935,7 @@
               </w:rPr>
               <w:t>RicercaProdottoControl</w:t>
             </w:r>
+            <w:proofErr w:type="spellEnd"/>
           </w:p>
         </w:tc>
       </w:tr>
@@ -10545,6 +12979,7 @@
                 <w:szCs w:val="22"/>
               </w:rPr>
             </w:pPr>
+            <w:proofErr w:type="spellStart"/>
             <w:r>
               <w:rPr>
                 <w:b w:val="0"/>
@@ -10553,6 +12988,7 @@
               </w:rPr>
               <w:t>db</w:t>
             </w:r>
+            <w:proofErr w:type="spellEnd"/>
           </w:p>
         </w:tc>
       </w:tr>
@@ -10650,7 +13086,25 @@
                 <w:sz w:val="22"/>
                 <w:szCs w:val="22"/>
               </w:rPr>
-              <w:t>Il cliente/visitatore inserisce nel campo di ricerca la parola chiave =”Yamaha”</w:t>
+              <w:t xml:space="preserve">Il cliente/visitatore inserisce nel campo di ricerca la parola chiave </w:t>
+            </w:r>
+            <w:proofErr w:type="gramStart"/>
+            <w:r>
+              <w:rPr>
+                <w:b w:val="0"/>
+                <w:sz w:val="22"/>
+                <w:szCs w:val="22"/>
+              </w:rPr>
+              <w:t>=”Yamaha</w:t>
+            </w:r>
+            <w:proofErr w:type="gramEnd"/>
+            <w:r>
+              <w:rPr>
+                <w:b w:val="0"/>
+                <w:sz w:val="22"/>
+                <w:szCs w:val="22"/>
+              </w:rPr>
+              <w:t>”</w:t>
             </w:r>
           </w:p>
         </w:tc>
@@ -10738,10 +13192,12 @@
       <w:pPr>
         <w:pStyle w:val="Titolo1"/>
       </w:pPr>
+      <w:bookmarkStart w:id="23" w:name="_Toc504210544"/>
       <w:r>
         <w:lastRenderedPageBreak/>
         <w:t>Modifica stato ordine</w:t>
       </w:r>
+      <w:bookmarkEnd w:id="23"/>
     </w:p>
     <w:p>
       <w:pPr>
@@ -10764,9 +13220,11 @@
         </w:numPr>
         <w:ind w:left="576" w:hanging="576"/>
       </w:pPr>
+      <w:bookmarkStart w:id="24" w:name="_Toc504210545"/>
       <w:r>
         <w:t>TC_5.1.1</w:t>
       </w:r>
+      <w:bookmarkEnd w:id="24"/>
     </w:p>
     <w:tbl>
       <w:tblPr>
@@ -10875,6 +13333,7 @@
                 <w:szCs w:val="22"/>
               </w:rPr>
             </w:pPr>
+            <w:proofErr w:type="spellStart"/>
             <w:r>
               <w:rPr>
                 <w:b w:val="0"/>
@@ -10891,6 +13350,7 @@
               </w:rPr>
               <w:t>.jsp</w:t>
             </w:r>
+            <w:proofErr w:type="spellEnd"/>
           </w:p>
         </w:tc>
       </w:tr>
@@ -10931,6 +13391,7 @@
                 <w:szCs w:val="22"/>
               </w:rPr>
             </w:pPr>
+            <w:proofErr w:type="spellStart"/>
             <w:r>
               <w:rPr>
                 <w:b w:val="0"/>
@@ -10939,6 +13400,7 @@
               </w:rPr>
               <w:t>ModificaStatoOrdineControl</w:t>
             </w:r>
+            <w:proofErr w:type="spellEnd"/>
           </w:p>
         </w:tc>
       </w:tr>
@@ -10982,6 +13444,7 @@
                 <w:szCs w:val="22"/>
               </w:rPr>
             </w:pPr>
+            <w:proofErr w:type="spellStart"/>
             <w:r>
               <w:rPr>
                 <w:b w:val="0"/>
@@ -10990,6 +13453,7 @@
               </w:rPr>
               <w:t>db</w:t>
             </w:r>
+            <w:proofErr w:type="spellEnd"/>
           </w:p>
         </w:tc>
       </w:tr>
@@ -11096,11 +13560,30 @@
                 <w:sz w:val="22"/>
                 <w:szCs w:val="22"/>
               </w:rPr>
-              <w:t>Il gestore inserisce il NumeroTracking=”</w:t>
+              <w:t xml:space="preserve">Il gestore inserisce il </w:t>
+            </w:r>
+            <w:proofErr w:type="spellStart"/>
+            <w:r>
+              <w:rPr>
+                <w:b w:val="0"/>
+                <w:sz w:val="22"/>
+                <w:szCs w:val="22"/>
+              </w:rPr>
+              <w:t>NumeroTracking</w:t>
+            </w:r>
+            <w:proofErr w:type="spellEnd"/>
+            <w:r>
+              <w:rPr>
+                <w:b w:val="0"/>
+                <w:sz w:val="22"/>
+                <w:szCs w:val="22"/>
+              </w:rPr>
+              <w:t>=”</w:t>
             </w:r>
             <w:r>
               <w:t xml:space="preserve"> </w:t>
             </w:r>
+            <w:proofErr w:type="spellStart"/>
             <w:r>
               <w:rPr>
                 <w:b w:val="0"/>
@@ -11109,6 +13592,7 @@
               </w:rPr>
               <w:t>sdfmsdf</w:t>
             </w:r>
+            <w:proofErr w:type="spellEnd"/>
             <w:r>
               <w:rPr>
                 <w:b w:val="0"/>
@@ -11171,7 +13655,25 @@
                 <w:sz w:val="22"/>
                 <w:szCs w:val="22"/>
               </w:rPr>
-              <w:t xml:space="preserve"> non modifica lo stato del ordine e mostra a video l’errore.</w:t>
+              <w:t xml:space="preserve"> non modifica lo stato </w:t>
+            </w:r>
+            <w:proofErr w:type="gramStart"/>
+            <w:r>
+              <w:rPr>
+                <w:b w:val="0"/>
+                <w:sz w:val="22"/>
+                <w:szCs w:val="22"/>
+              </w:rPr>
+              <w:t>del ordine</w:t>
+            </w:r>
+            <w:proofErr w:type="gramEnd"/>
+            <w:r>
+              <w:rPr>
+                <w:b w:val="0"/>
+                <w:sz w:val="22"/>
+                <w:szCs w:val="22"/>
+              </w:rPr>
+              <w:t xml:space="preserve"> e mostra a video l’errore.</w:t>
             </w:r>
           </w:p>
         </w:tc>
@@ -11196,9 +13698,11 @@
         </w:numPr>
         <w:ind w:left="576" w:hanging="576"/>
       </w:pPr>
+      <w:bookmarkStart w:id="25" w:name="_Toc504210546"/>
       <w:r>
         <w:t>TC_5.1.2</w:t>
       </w:r>
+      <w:bookmarkEnd w:id="25"/>
     </w:p>
     <w:tbl>
       <w:tblPr>
@@ -11307,6 +13811,7 @@
                 <w:szCs w:val="22"/>
               </w:rPr>
             </w:pPr>
+            <w:proofErr w:type="spellStart"/>
             <w:r>
               <w:rPr>
                 <w:b w:val="0"/>
@@ -11323,6 +13828,7 @@
               </w:rPr>
               <w:t>.jsp</w:t>
             </w:r>
+            <w:proofErr w:type="spellEnd"/>
           </w:p>
         </w:tc>
       </w:tr>
@@ -11363,6 +13869,7 @@
                 <w:szCs w:val="22"/>
               </w:rPr>
             </w:pPr>
+            <w:proofErr w:type="spellStart"/>
             <w:r>
               <w:rPr>
                 <w:b w:val="0"/>
@@ -11371,6 +13878,7 @@
               </w:rPr>
               <w:t>ModificaStatoOrdineControl</w:t>
             </w:r>
+            <w:proofErr w:type="spellEnd"/>
           </w:p>
         </w:tc>
       </w:tr>
@@ -11414,6 +13922,7 @@
                 <w:szCs w:val="22"/>
               </w:rPr>
             </w:pPr>
+            <w:proofErr w:type="spellStart"/>
             <w:r>
               <w:rPr>
                 <w:b w:val="0"/>
@@ -11422,6 +13931,7 @@
               </w:rPr>
               <w:t>db</w:t>
             </w:r>
+            <w:proofErr w:type="spellEnd"/>
           </w:p>
         </w:tc>
       </w:tr>
@@ -11530,13 +14040,23 @@
               </w:rPr>
               <w:t xml:space="preserve"> </w:t>
             </w:r>
-            <w:r>
-              <w:rPr>
-                <w:b w:val="0"/>
-                <w:sz w:val="22"/>
-                <w:szCs w:val="22"/>
-              </w:rPr>
-              <w:t>NumeroTracking=”</w:t>
+            <w:proofErr w:type="spellStart"/>
+            <w:r>
+              <w:rPr>
+                <w:b w:val="0"/>
+                <w:sz w:val="22"/>
+                <w:szCs w:val="22"/>
+              </w:rPr>
+              <w:t>NumeroTracking</w:t>
+            </w:r>
+            <w:proofErr w:type="spellEnd"/>
+            <w:r>
+              <w:rPr>
+                <w:b w:val="0"/>
+                <w:sz w:val="22"/>
+                <w:szCs w:val="22"/>
+              </w:rPr>
+              <w:t>=”</w:t>
             </w:r>
             <w:r>
               <w:rPr>
@@ -11687,8 +14207,6 @@
           <w:szCs w:val="32"/>
         </w:rPr>
       </w:pPr>
-      <w:bookmarkStart w:id="0" w:name="_GoBack"/>
-      <w:bookmarkEnd w:id="0"/>
     </w:p>
     <w:sectPr>
       <w:pgSz w:w="11906" w:h="16838"/>
@@ -16628,7 +19146,6 @@
     <w:name w:val="Hyperlink"/>
     <w:basedOn w:val="Carpredefinitoparagrafo"/>
     <w:uiPriority w:val="99"/>
-    <w:semiHidden/>
     <w:unhideWhenUsed/>
     <w:rsid w:val="00B829D4"/>
     <w:rPr>
@@ -17013,13 +19530,37 @@
     <w:basedOn w:val="Titolo1"/>
     <w:next w:val="Normale"/>
     <w:uiPriority w:val="39"/>
-    <w:semiHidden/>
     <w:unhideWhenUsed/>
     <w:qFormat/>
     <w:rsid w:val="00AE215F"/>
     <w:pPr>
       <w:ind w:left="432"/>
       <w:outlineLvl w:val="9"/>
+    </w:pPr>
+  </w:style>
+  <w:style w:type="paragraph" w:styleId="Sommario1">
+    <w:name w:val="toc 1"/>
+    <w:basedOn w:val="Normale"/>
+    <w:next w:val="Normale"/>
+    <w:autoRedefine/>
+    <w:uiPriority w:val="39"/>
+    <w:unhideWhenUsed/>
+    <w:rsid w:val="00EA068C"/>
+    <w:pPr>
+      <w:spacing w:after="100"/>
+    </w:pPr>
+  </w:style>
+  <w:style w:type="paragraph" w:styleId="Sommario2">
+    <w:name w:val="toc 2"/>
+    <w:basedOn w:val="Normale"/>
+    <w:next w:val="Normale"/>
+    <w:autoRedefine/>
+    <w:uiPriority w:val="39"/>
+    <w:unhideWhenUsed/>
+    <w:rsid w:val="00EA068C"/>
+    <w:pPr>
+      <w:spacing w:after="100"/>
+      <w:ind w:left="220"/>
     </w:pPr>
   </w:style>
 </w:styles>
@@ -17318,4 +19859,16 @@
     </a:ext>
   </a:extLst>
 </a:theme>
+</file>
+
+<file path=customXml/item1.xml><?xml version="1.0" encoding="utf-8"?>
+<b:Sources xmlns:b="http://schemas.openxmlformats.org/officeDocument/2006/bibliography" xmlns="http://schemas.openxmlformats.org/officeDocument/2006/bibliography" SelectedStyle="\APASixthEditionOfficeOnline.xsl" StyleName="APA" Version="6"/>
+</file>
+
+<file path=customXml/itemProps1.xml><?xml version="1.0" encoding="utf-8"?>
+<ds:datastoreItem xmlns:ds="http://schemas.openxmlformats.org/officeDocument/2006/customXml" ds:itemID="{C73FEB34-E664-4977-8792-863157C45A7E}">
+  <ds:schemaRefs>
+    <ds:schemaRef ds:uri="http://schemas.openxmlformats.org/officeDocument/2006/bibliography"/>
+  </ds:schemaRefs>
+</ds:datastoreItem>
 </file>
</xml_diff>